<commit_message>
added reports for lab2 3 4 5
</commit_message>
<xml_diff>
--- a/lab2/results/LAB2.docx
+++ b/lab2/results/LAB2.docx
@@ -8,7 +8,7 @@
           <w:docPartGallery w:val="Cover Pages"/>
           <w:docPartUnique w:val="true"/>
         </w:docPartObj>
-        <w:id w:val="945606534"/>
+        <w:id w:val="1689343578"/>
       </w:sdtPr>
       <w:sdtContent>
         <w:p>
@@ -17,6 +17,314 @@
             <w:rPr>
               <w:sz w:val="2"/>
             </w:rPr>
+          </w:pPr>
+          <w:r>
+            <w:rPr/>
+            <mc:AlternateContent>
+              <mc:Choice Requires="wps">
+                <w:drawing>
+                  <wp:anchor behindDoc="0" distT="3175" distB="3175" distL="3175" distR="3175" simplePos="0" locked="0" layoutInCell="0" allowOverlap="1" relativeHeight="42" wp14:anchorId="6127E17D">
+                    <wp:simplePos x="0" y="0"/>
+                    <wp:positionH relativeFrom="column">
+                      <wp:posOffset>-200025</wp:posOffset>
+                    </wp:positionH>
+                    <wp:positionV relativeFrom="paragraph">
+                      <wp:posOffset>5080</wp:posOffset>
+                    </wp:positionV>
+                    <wp:extent cx="5962650" cy="2725420"/>
+                    <wp:effectExtent l="0" t="0" r="0" b="0"/>
+                    <wp:wrapNone/>
+                    <wp:docPr id="1" name="Text Box 62"/>
+                    <a:graphic xmlns:a="http://schemas.openxmlformats.org/drawingml/2006/main">
+                      <a:graphicData uri="http://schemas.microsoft.com/office/word/2010/wordprocessingShape">
+                        <wps:wsp>
+                          <wps:cNvSpPr/>
+                          <wps:spPr>
+                            <a:xfrm>
+                              <a:off x="0" y="0"/>
+                              <a:ext cx="5961960" cy="2724840"/>
+                            </a:xfrm>
+                            <a:prstGeom prst="rect">
+                              <a:avLst/>
+                            </a:prstGeom>
+                            <a:noFill/>
+                            <a:ln w="6350">
+                              <a:noFill/>
+                            </a:ln>
+                          </wps:spPr>
+                          <wps:style>
+                            <a:lnRef idx="0">
+                              <a:schemeClr val="accent1"/>
+                            </a:lnRef>
+                            <a:fillRef idx="0">
+                              <a:schemeClr val="accent1"/>
+                            </a:fillRef>
+                            <a:effectRef idx="0">
+                              <a:schemeClr val="accent1"/>
+                            </a:effectRef>
+                            <a:fontRef idx="minor"/>
+                          </wps:style>
+                          <wps:txbx>
+                            <w:txbxContent>
+                              <w:p>
+                                <w:pPr>
+                                  <w:pStyle w:val="NoSpacing"/>
+                                  <w:jc w:val="center"/>
+                                  <w:rPr>
+                                    <w:rFonts w:ascii="Baskerville Old Face" w:hAnsi="Baskerville Old Face" w:eastAsia="" w:cs="" w:cstheme="majorBidi" w:eastAsiaTheme="majorEastAsia"/>
+                                    <w:caps/>
+                                    <w:color w:val="8496B0" w:themeColor="text2" w:themeTint="99"/>
+                                    <w:sz w:val="96"/>
+                                    <w:szCs w:val="96"/>
+                                  </w:rPr>
+                                </w:pPr>
+                                <w:r>
+                                  <w:rPr>
+                                    <w:rFonts w:eastAsia="" w:cs="" w:ascii="Baskerville Old Face" w:hAnsi="Baskerville Old Face" w:cstheme="majorBidi" w:eastAsiaTheme="majorEastAsia"/>
+                                    <w:caps/>
+                                    <w:color w:val="8496B0" w:themeColor="text2" w:themeTint="99"/>
+                                    <w:sz w:val="96"/>
+                                    <w:szCs w:val="96"/>
+                                  </w:rPr>
+                                  <w:t>testing and fault tolerance</w:t>
+                                </w:r>
+                              </w:p>
+                              <w:p>
+                                <w:pPr>
+                                  <w:pStyle w:val="NoSpacing"/>
+                                  <w:spacing w:before="120" w:after="0"/>
+                                  <w:jc w:val="center"/>
+                                  <w:rPr>
+                                    <w:rFonts w:ascii="Baskerville Old Face" w:hAnsi="Baskerville Old Face"/>
+                                    <w:color w:val="4472C4" w:themeColor="accent1"/>
+                                    <w:sz w:val="36"/>
+                                    <w:szCs w:val="36"/>
+                                  </w:rPr>
+                                </w:pPr>
+                                <w:sdt>
+                                  <w:sdtPr>
+                                    <w:text/>
+                                    <w:dataBinding w:prefixMappings="xmlns:ns0='http://purl.org/dc/elements/1.1/' xmlns:ns1='http://schemas.openxmlformats.org/package/2006/metadata/core-properties' " w:xpath="/ns1:coreProperties[1]/ns0:subject[1]" w:storeItemID="{6C3C8BC8-F283-45AE-878A-BAB7291924A1}"/>
+                                    <w:alias w:val="Subtitle"/>
+                                  </w:sdtPr>
+                                  <w:sdtContent>
+                                    <w:r>
+                                      <w:rPr>
+                                        <w:rFonts w:ascii="Baskerville Old Face" w:hAnsi="Baskerville Old Face"/>
+                                        <w:color w:val="4472C4" w:themeColor="accent1"/>
+                                        <w:sz w:val="36"/>
+                                        <w:szCs w:val="36"/>
+                                      </w:rPr>
+                                      <w:t>Laboratory Session 2</w:t>
+                                    </w:r>
+                                  </w:sdtContent>
+                                </w:sdt>
+                                <w:r>
+                                  <w:rPr>
+                                    <w:rFonts w:ascii="Baskerville Old Face" w:hAnsi="Baskerville Old Face"/>
+                                    <w:color w:val="4472C4" w:themeColor="accent1"/>
+                                    <w:sz w:val="36"/>
+                                    <w:szCs w:val="36"/>
+                                  </w:rPr>
+                                  <w:t xml:space="preserve">: </w:t>
+                                </w:r>
+                                <w:r>
+                                  <w:rPr>
+                                    <w:rFonts w:ascii="Baskerville Old Face" w:hAnsi="Baskerville Old Face"/>
+                                    <w:color w:val="4472C4" w:themeColor="accent1"/>
+                                    <w:sz w:val="36"/>
+                                    <w:szCs w:val="36"/>
+                                  </w:rPr>
+                                  <w:t>“ATPG &amp; Fault Simulation”</w:t>
+                                </w:r>
+                              </w:p>
+                              <w:p>
+                                <w:pPr>
+                                  <w:pStyle w:val="FrameContents"/>
+                                  <w:spacing w:before="0" w:after="160"/>
+                                  <w:rPr/>
+                                </w:pPr>
+                                <w:r>
+                                  <w:rPr/>
+                                </w:r>
+                              </w:p>
+                            </w:txbxContent>
+                          </wps:txbx>
+                          <wps:bodyPr>
+                            <a:prstTxWarp prst="textNoShape"/>
+                            <a:spAutoFit/>
+                          </wps:bodyPr>
+                        </wps:wsp>
+                      </a:graphicData>
+                    </a:graphic>
+                  </wp:anchor>
+                </w:drawing>
+              </mc:Choice>
+              <mc:Fallback>
+                <w:pict>
+                  <v:rect id="shape_0" ID="Text Box 62" path="m0,0l-2147483645,0l-2147483645,-2147483646l0,-2147483646xe" stroked="f" style="position:absolute;margin-left:-15.75pt;margin-top:0.4pt;width:469.4pt;height:214.5pt;mso-wrap-style:square;v-text-anchor:top" wp14:anchorId="6127E17D">
+                    <v:fill o:detectmouseclick="t" on="false"/>
+                    <v:stroke color="#3465a4" weight="6480" joinstyle="round" endcap="flat"/>
+                    <v:textbox>
+                      <w:txbxContent>
+                        <w:p>
+                          <w:pPr>
+                            <w:pStyle w:val="NoSpacing"/>
+                            <w:jc w:val="center"/>
+                            <w:rPr>
+                              <w:rFonts w:ascii="Baskerville Old Face" w:hAnsi="Baskerville Old Face" w:eastAsia="" w:cs="" w:cstheme="majorBidi" w:eastAsiaTheme="majorEastAsia"/>
+                              <w:caps/>
+                              <w:color w:val="8496B0" w:themeColor="text2" w:themeTint="99"/>
+                              <w:sz w:val="96"/>
+                              <w:szCs w:val="96"/>
+                            </w:rPr>
+                          </w:pPr>
+                          <w:r>
+                            <w:rPr>
+                              <w:rFonts w:eastAsia="" w:cs="" w:ascii="Baskerville Old Face" w:hAnsi="Baskerville Old Face" w:cstheme="majorBidi" w:eastAsiaTheme="majorEastAsia"/>
+                              <w:caps/>
+                              <w:color w:val="8496B0" w:themeColor="text2" w:themeTint="99"/>
+                              <w:sz w:val="96"/>
+                              <w:szCs w:val="96"/>
+                            </w:rPr>
+                            <w:t>testing and fault tolerance</w:t>
+                          </w:r>
+                        </w:p>
+                        <w:p>
+                          <w:pPr>
+                            <w:pStyle w:val="NoSpacing"/>
+                            <w:spacing w:before="120" w:after="0"/>
+                            <w:jc w:val="center"/>
+                            <w:rPr>
+                              <w:rFonts w:ascii="Baskerville Old Face" w:hAnsi="Baskerville Old Face"/>
+                              <w:color w:val="4472C4" w:themeColor="accent1"/>
+                              <w:sz w:val="36"/>
+                              <w:szCs w:val="36"/>
+                            </w:rPr>
+                          </w:pPr>
+                          <w:sdt>
+                            <w:sdtPr>
+                              <w:text/>
+                              <w:dataBinding w:prefixMappings="xmlns:ns0='http://purl.org/dc/elements/1.1/' xmlns:ns1='http://schemas.openxmlformats.org/package/2006/metadata/core-properties' " w:xpath="/ns1:coreProperties[1]/ns0:subject[1]" w:storeItemID="{6C3C8BC8-F283-45AE-878A-BAB7291924A1}"/>
+                              <w:alias w:val="Subtitle"/>
+                            </w:sdtPr>
+                            <w:sdtContent>
+                              <w:r>
+                                <w:rPr>
+                                  <w:rFonts w:ascii="Baskerville Old Face" w:hAnsi="Baskerville Old Face"/>
+                                  <w:color w:val="4472C4" w:themeColor="accent1"/>
+                                  <w:sz w:val="36"/>
+                                  <w:szCs w:val="36"/>
+                                </w:rPr>
+                                <w:t>Laboratory Session 2</w:t>
+                              </w:r>
+                            </w:sdtContent>
+                          </w:sdt>
+                          <w:r>
+                            <w:rPr>
+                              <w:rFonts w:ascii="Baskerville Old Face" w:hAnsi="Baskerville Old Face"/>
+                              <w:color w:val="4472C4" w:themeColor="accent1"/>
+                              <w:sz w:val="36"/>
+                              <w:szCs w:val="36"/>
+                            </w:rPr>
+                            <w:t xml:space="preserve">: </w:t>
+                          </w:r>
+                          <w:r>
+                            <w:rPr>
+                              <w:rFonts w:ascii="Baskerville Old Face" w:hAnsi="Baskerville Old Face"/>
+                              <w:color w:val="4472C4" w:themeColor="accent1"/>
+                              <w:sz w:val="36"/>
+                              <w:szCs w:val="36"/>
+                            </w:rPr>
+                            <w:t>“ATPG &amp; Fault Simulation”</w:t>
+                          </w:r>
+                        </w:p>
+                        <w:p>
+                          <w:pPr>
+                            <w:pStyle w:val="FrameContents"/>
+                            <w:spacing w:before="0" w:after="160"/>
+                            <w:rPr/>
+                          </w:pPr>
+                          <w:r>
+                            <w:rPr/>
+                          </w:r>
+                        </w:p>
+                      </w:txbxContent>
+                    </v:textbox>
+                    <w10:wrap type="none"/>
+                  </v:rect>
+                </w:pict>
+              </mc:Fallback>
+            </mc:AlternateContent>
+          </w:r>
+        </w:p>
+        <w:p>
+          <w:pPr>
+            <w:pStyle w:val="Normal"/>
+            <w:rPr/>
+          </w:pPr>
+          <w:r>
+            <w:rPr/>
+          </w:r>
+        </w:p>
+        <w:p>
+          <w:pPr>
+            <w:pStyle w:val="Normal"/>
+            <w:rPr/>
+          </w:pPr>
+          <w:r>
+            <w:rPr/>
+          </w:r>
+        </w:p>
+        <w:p>
+          <w:pPr>
+            <w:pStyle w:val="Normal"/>
+            <w:rPr/>
+          </w:pPr>
+          <w:r>
+            <w:rPr/>
+          </w:r>
+        </w:p>
+        <w:p>
+          <w:pPr>
+            <w:pStyle w:val="Normal"/>
+            <w:rPr/>
+          </w:pPr>
+          <w:r>
+            <w:rPr/>
+          </w:r>
+        </w:p>
+        <w:p>
+          <w:pPr>
+            <w:pStyle w:val="Normal"/>
+            <w:rPr/>
+          </w:pPr>
+          <w:r>
+            <w:rPr/>
+          </w:r>
+        </w:p>
+        <w:p>
+          <w:pPr>
+            <w:pStyle w:val="Normal"/>
+            <w:rPr/>
+          </w:pPr>
+          <w:r>
+            <w:rPr/>
+          </w:r>
+        </w:p>
+        <w:p>
+          <w:pPr>
+            <w:pStyle w:val="Normal"/>
+            <w:rPr/>
+          </w:pPr>
+          <w:r>
+            <w:rPr/>
+          </w:r>
+        </w:p>
+        <w:p>
+          <w:pPr>
+            <w:pStyle w:val="Normal"/>
+            <w:rPr/>
           </w:pPr>
           <w:r>
             <w:rPr/>
@@ -271,10 +579,10 @@
                 <wp:positionV relativeFrom="page">
                   <wp:posOffset>3942715</wp:posOffset>
                 </wp:positionV>
-                <wp:extent cx="5293360" cy="5680075"/>
+                <wp:extent cx="5293995" cy="5680710"/>
                 <wp:effectExtent l="0" t="0" r="5715" b="0"/>
                 <wp:wrapNone/>
-                <wp:docPr id="1" name="Group 2"/>
+                <wp:docPr id="3" name="Group 2"/>
                 <a:graphic xmlns:a="http://schemas.openxmlformats.org/drawingml/2006/main">
                   <a:graphicData uri="http://schemas.microsoft.com/office/word/2010/wordprocessingGroup">
                     <wpg:wgp>
@@ -282,16 +590,16 @@
                       <wpg:grpSpPr>
                         <a:xfrm>
                           <a:off x="0" y="0"/>
-                          <a:ext cx="5292720" cy="5679360"/>
-                          <a:chOff x="432360" y="3942720"/>
-                          <a:chExt cx="5292720" cy="5679360"/>
+                          <a:ext cx="5293440" cy="5680080"/>
+                          <a:chOff x="431640" y="3942720"/>
+                          <a:chExt cx="5293440" cy="5680080"/>
                         </a:xfrm>
                       </wpg:grpSpPr>
                       <wps:wsp>
                         <wps:cNvSpPr/>
                         <wps:spPr>
                           <a:xfrm>
-                            <a:off x="1837080" y="0"/>
+                            <a:off x="1837800" y="0"/>
                             <a:ext cx="3454920" cy="3584520"/>
                           </a:xfrm>
                           <a:custGeom>
@@ -343,7 +651,7 @@
                         <wps:spPr>
                           <a:xfrm>
                             <a:off x="955800" y="286920"/>
-                            <a:ext cx="4335840" cy="4485600"/>
+                            <a:ext cx="4336560" cy="4486320"/>
                           </a:xfrm>
                           <a:custGeom>
                             <a:avLst/>
@@ -394,7 +702,7 @@
                         <wps:spPr>
                           <a:xfrm>
                             <a:off x="1028160" y="138600"/>
-                            <a:ext cx="4264200" cy="4411440"/>
+                            <a:ext cx="4264560" cy="4412160"/>
                           </a:xfrm>
                           <a:custGeom>
                             <a:avLst/>
@@ -444,8 +752,8 @@
                         <wps:cNvSpPr/>
                         <wps:spPr>
                           <a:xfrm>
-                            <a:off x="1487880" y="630000"/>
-                            <a:ext cx="3804120" cy="3947760"/>
+                            <a:off x="1488600" y="630000"/>
+                            <a:ext cx="3804120" cy="3948480"/>
                           </a:xfrm>
                           <a:custGeom>
                             <a:avLst/>
@@ -496,7 +804,7 @@
                         <wps:spPr>
                           <a:xfrm>
                             <a:off x="0" y="195120"/>
-                            <a:ext cx="5292720" cy="5484600"/>
+                            <a:ext cx="5293440" cy="5484960"/>
                           </a:xfrm>
                           <a:custGeom>
                             <a:avLst/>
@@ -550,7 +858,7 @@
           </mc:Choice>
           <mc:Fallback>
             <w:pict>
-              <v:group id="shape_0" alt="Group 2" style="position:absolute;margin-left:34.05pt;margin-top:310.45pt;width:416.75pt;height:447.25pt" coordorigin="681,6209" coordsize="8335,8945"/>
+              <v:group id="shape_0" alt="Group 2" style="position:absolute;margin-left:34pt;margin-top:310.45pt;width:416.8pt;height:447.25pt" coordorigin="680,6209" coordsize="8336,8945"/>
             </w:pict>
           </mc:Fallback>
         </mc:AlternateContent>
@@ -565,10 +873,10 @@
                 <wp:positionV relativeFrom="paragraph">
                   <wp:posOffset>2862580</wp:posOffset>
                 </wp:positionV>
-                <wp:extent cx="2239645" cy="516255"/>
+                <wp:extent cx="2240280" cy="516890"/>
                 <wp:effectExtent l="0" t="0" r="11430" b="19685"/>
                 <wp:wrapNone/>
-                <wp:docPr id="2" name="Casella di testo 3"/>
+                <wp:docPr id="4" name="Casella di testo 3"/>
                 <a:graphic xmlns:a="http://schemas.openxmlformats.org/drawingml/2006/main">
                   <a:graphicData uri="http://schemas.microsoft.com/office/word/2010/wordprocessingShape">
                     <wps:wsp>
@@ -576,7 +884,7 @@
                       <wps:spPr>
                         <a:xfrm>
                           <a:off x="0" y="0"/>
-                          <a:ext cx="2238840" cy="515520"/>
+                          <a:ext cx="2239560" cy="516240"/>
                         </a:xfrm>
                         <a:prstGeom prst="rect">
                           <a:avLst/>
@@ -636,7 +944,7 @@
           </mc:Choice>
           <mc:Fallback>
             <w:pict>
-              <v:rect id="shape_0" ID="Casella di testo 3" path="m0,0l-2147483645,0l-2147483645,-2147483646l0,-2147483646xe" fillcolor="yellow" stroked="t" style="position:absolute;margin-left:137.5pt;margin-top:225.4pt;width:176.25pt;height:40.55pt;mso-wrap-style:square;v-text-anchor:top;mso-position-horizontal:center;mso-position-horizontal-relative:margin" wp14:anchorId="7A69A22B">
+              <v:rect id="shape_0" ID="Casella di testo 3" path="m0,0l-2147483645,0l-2147483645,-2147483646l0,-2147483646xe" fillcolor="yellow" stroked="t" style="position:absolute;margin-left:137.45pt;margin-top:225.4pt;width:176.3pt;height:40.6pt;mso-wrap-style:square;v-text-anchor:top;mso-position-horizontal:center;mso-position-horizontal-relative:margin" wp14:anchorId="7A69A22B">
                 <v:fill o:detectmouseclick="t" type="solid" color2="blue"/>
                 <v:stroke color="black" weight="6480" joinstyle="round" endcap="flat"/>
                 <v:textbox>
@@ -674,41 +982,41 @@
         <w:drawing>
           <wp:anchor behindDoc="0" distT="0" distB="0" distL="114300" distR="0" simplePos="0" locked="0" layoutInCell="0" allowOverlap="1" relativeHeight="2">
             <wp:simplePos x="0" y="0"/>
-            <wp:positionH relativeFrom="margin">
-              <wp:align>right</wp:align>
+            <wp:positionH relativeFrom="column">
+              <wp:posOffset>3034665</wp:posOffset>
             </wp:positionH>
             <wp:positionV relativeFrom="paragraph">
-              <wp:posOffset>6959600</wp:posOffset>
+              <wp:posOffset>4359275</wp:posOffset>
             </wp:positionV>
             <wp:extent cx="2689860" cy="1184910"/>
             <wp:effectExtent l="0" t="0" r="0" b="0"/>
             <wp:wrapTight wrapText="bothSides">
               <wp:wrapPolygon edited="0">
-                <wp:start x="3963" y="0"/>
-                <wp:lineTo x="1670" y="1020"/>
-                <wp:lineTo x="138" y="3100"/>
-                <wp:lineTo x="-13" y="6574"/>
-                <wp:lineTo x="-13" y="13516"/>
-                <wp:lineTo x="600" y="16643"/>
-                <wp:lineTo x="600" y="17336"/>
-                <wp:lineTo x="2893" y="21157"/>
-                <wp:lineTo x="3353" y="21157"/>
-                <wp:lineTo x="6564" y="21157"/>
-                <wp:lineTo x="7177" y="21157"/>
-                <wp:lineTo x="9319" y="17683"/>
-                <wp:lineTo x="9319" y="16643"/>
-                <wp:lineTo x="19262" y="14562"/>
-                <wp:lineTo x="19875" y="11782"/>
-                <wp:lineTo x="21404" y="10395"/>
-                <wp:lineTo x="21404" y="5881"/>
-                <wp:lineTo x="9930" y="5534"/>
-                <wp:lineTo x="10081" y="3793"/>
-                <wp:lineTo x="8706" y="1713"/>
-                <wp:lineTo x="6259" y="0"/>
-                <wp:lineTo x="3963" y="0"/>
+                <wp:start x="3960" y="0"/>
+                <wp:lineTo x="1667" y="1013"/>
+                <wp:lineTo x="135" y="3094"/>
+                <wp:lineTo x="-16" y="6567"/>
+                <wp:lineTo x="-16" y="13509"/>
+                <wp:lineTo x="597" y="16636"/>
+                <wp:lineTo x="597" y="17329"/>
+                <wp:lineTo x="2888" y="21150"/>
+                <wp:lineTo x="3350" y="21150"/>
+                <wp:lineTo x="6561" y="21150"/>
+                <wp:lineTo x="7172" y="21150"/>
+                <wp:lineTo x="9316" y="17676"/>
+                <wp:lineTo x="9316" y="16636"/>
+                <wp:lineTo x="19259" y="14555"/>
+                <wp:lineTo x="19872" y="11775"/>
+                <wp:lineTo x="21402" y="10388"/>
+                <wp:lineTo x="21402" y="5874"/>
+                <wp:lineTo x="9927" y="5527"/>
+                <wp:lineTo x="10078" y="3787"/>
+                <wp:lineTo x="8703" y="1706"/>
+                <wp:lineTo x="6256" y="0"/>
+                <wp:lineTo x="3960" y="0"/>
               </wp:wrapPolygon>
             </wp:wrapTight>
-            <wp:docPr id="4" name="Picture 7" descr="A cartoon of a castle&#10;&#10;Description automatically generated with medium confidence"/>
+            <wp:docPr id="6" name="Picture 7" descr="A cartoon of a castle&#10;&#10;Description automatically generated with medium confidence"/>
             <wp:cNvGraphicFramePr>
               <a:graphicFrameLocks xmlns:a="http://schemas.openxmlformats.org/drawingml/2006/main" noChangeAspect="1"/>
             </wp:cNvGraphicFramePr>
@@ -716,7 +1024,7 @@
               <a:graphicData uri="http://schemas.openxmlformats.org/drawingml/2006/picture">
                 <pic:pic xmlns:pic="http://schemas.openxmlformats.org/drawingml/2006/picture">
                   <pic:nvPicPr>
-                    <pic:cNvPr id="4" name="Picture 7" descr="A cartoon of a castle&#10;&#10;Description automatically generated with medium confidence"/>
+                    <pic:cNvPr id="6" name="Picture 7" descr="A cartoon of a castle&#10;&#10;Description automatically generated with medium confidence"/>
                     <pic:cNvPicPr>
                       <a:picLocks noChangeAspect="1" noChangeArrowheads="1"/>
                     </pic:cNvPicPr>
@@ -744,37 +1052,37 @@
         <w:drawing>
           <wp:anchor behindDoc="0" distT="0" distB="0" distL="114300" distR="0" simplePos="0" locked="0" layoutInCell="0" allowOverlap="1" relativeHeight="3">
             <wp:simplePos x="0" y="0"/>
-            <wp:positionH relativeFrom="margin">
-              <wp:align>right</wp:align>
+            <wp:positionH relativeFrom="column">
+              <wp:posOffset>3512820</wp:posOffset>
             </wp:positionH>
             <wp:positionV relativeFrom="paragraph">
-              <wp:posOffset>6137275</wp:posOffset>
+              <wp:posOffset>3477895</wp:posOffset>
             </wp:positionV>
             <wp:extent cx="2211705" cy="882015"/>
             <wp:effectExtent l="0" t="0" r="0" b="0"/>
             <wp:wrapTight wrapText="bothSides">
               <wp:wrapPolygon edited="0">
-                <wp:start x="10225" y="0"/>
-                <wp:lineTo x="4456" y="3250"/>
-                <wp:lineTo x="1663" y="5580"/>
-                <wp:lineTo x="1663" y="8381"/>
-                <wp:lineTo x="176" y="11183"/>
-                <wp:lineTo x="363" y="12112"/>
-                <wp:lineTo x="2407" y="15846"/>
-                <wp:lineTo x="2407" y="17243"/>
-                <wp:lineTo x="6689" y="20045"/>
-                <wp:lineTo x="8547" y="20978"/>
-                <wp:lineTo x="9850" y="20978"/>
-                <wp:lineTo x="12269" y="20045"/>
-                <wp:lineTo x="18967" y="16780"/>
-                <wp:lineTo x="21198" y="9314"/>
-                <wp:lineTo x="21386" y="6514"/>
-                <wp:lineTo x="17479" y="2783"/>
-                <wp:lineTo x="13195" y="0"/>
-                <wp:lineTo x="10225" y="0"/>
+                <wp:start x="10222" y="0"/>
+                <wp:lineTo x="4453" y="3246"/>
+                <wp:lineTo x="1661" y="5576"/>
+                <wp:lineTo x="1661" y="8377"/>
+                <wp:lineTo x="174" y="11178"/>
+                <wp:lineTo x="361" y="12108"/>
+                <wp:lineTo x="2404" y="15842"/>
+                <wp:lineTo x="2404" y="17238"/>
+                <wp:lineTo x="6686" y="20040"/>
+                <wp:lineTo x="8545" y="20974"/>
+                <wp:lineTo x="9847" y="20974"/>
+                <wp:lineTo x="12266" y="20040"/>
+                <wp:lineTo x="18964" y="16776"/>
+                <wp:lineTo x="21196" y="9310"/>
+                <wp:lineTo x="21383" y="6509"/>
+                <wp:lineTo x="17477" y="2779"/>
+                <wp:lineTo x="13192" y="0"/>
+                <wp:lineTo x="10222" y="0"/>
               </wp:wrapPolygon>
             </wp:wrapTight>
-            <wp:docPr id="5" name="Picture 8" descr="A picture containing blue, dark&#10;&#10;Description automatically generated"/>
+            <wp:docPr id="7" name="Picture 8" descr="A picture containing blue, dark&#10;&#10;Description automatically generated"/>
             <wp:cNvGraphicFramePr>
               <a:graphicFrameLocks xmlns:a="http://schemas.openxmlformats.org/drawingml/2006/main" noChangeAspect="1"/>
             </wp:cNvGraphicFramePr>
@@ -782,7 +1090,7 @@
               <a:graphicData uri="http://schemas.openxmlformats.org/drawingml/2006/picture">
                 <pic:pic xmlns:pic="http://schemas.openxmlformats.org/drawingml/2006/picture">
                   <pic:nvPicPr>
-                    <pic:cNvPr id="5" name="Picture 8" descr="A picture containing blue, dark&#10;&#10;Description automatically generated"/>
+                    <pic:cNvPr id="7" name="Picture 8" descr="A picture containing blue, dark&#10;&#10;Description automatically generated"/>
                     <pic:cNvPicPr>
                       <a:picLocks noChangeAspect="1" noChangeArrowheads="1"/>
                     </pic:cNvPicPr>
@@ -819,245 +1127,6 @@
       </w:pPr>
       <w:r>
         <w:rPr/>
-        <mc:AlternateContent>
-          <mc:Choice Requires="wps">
-            <w:drawing>
-              <wp:anchor behindDoc="0" distT="3175" distB="3175" distL="3175" distR="3175" simplePos="0" locked="0" layoutInCell="0" allowOverlap="1" relativeHeight="6" wp14:anchorId="6127E17D">
-                <wp:simplePos x="0" y="0"/>
-                <wp:positionH relativeFrom="page">
-                  <wp:posOffset>914400</wp:posOffset>
-                </wp:positionH>
-                <wp:positionV relativeFrom="paragraph">
-                  <wp:posOffset>-300990</wp:posOffset>
-                </wp:positionV>
-                <wp:extent cx="5960745" cy="2725420"/>
-                <wp:effectExtent l="0" t="0" r="0" b="0"/>
-                <wp:wrapNone/>
-                <wp:docPr id="6" name="Text Box 62"/>
-                <a:graphic xmlns:a="http://schemas.openxmlformats.org/drawingml/2006/main">
-                  <a:graphicData uri="http://schemas.microsoft.com/office/word/2010/wordprocessingShape">
-                    <wps:wsp>
-                      <wps:cNvSpPr/>
-                      <wps:spPr>
-                        <a:xfrm>
-                          <a:off x="0" y="0"/>
-                          <a:ext cx="5960160" cy="2724840"/>
-                        </a:xfrm>
-                        <a:prstGeom prst="rect">
-                          <a:avLst/>
-                        </a:prstGeom>
-                        <a:noFill/>
-                        <a:ln w="6350">
-                          <a:noFill/>
-                        </a:ln>
-                      </wps:spPr>
-                      <wps:style>
-                        <a:lnRef idx="0">
-                          <a:schemeClr val="accent1"/>
-                        </a:lnRef>
-                        <a:fillRef idx="0">
-                          <a:schemeClr val="accent1"/>
-                        </a:fillRef>
-                        <a:effectRef idx="0">
-                          <a:schemeClr val="accent1"/>
-                        </a:effectRef>
-                        <a:fontRef idx="minor"/>
-                      </wps:style>
-                      <wps:txbx>
-                        <w:txbxContent>
-                          <w:p>
-                            <w:pPr>
-                              <w:pStyle w:val="NoSpacing"/>
-                              <w:jc w:val="center"/>
-                              <w:rPr>
-                                <w:rFonts w:ascii="Baskerville Old Face" w:hAnsi="Baskerville Old Face" w:eastAsia="" w:cs="" w:cstheme="majorBidi" w:eastAsiaTheme="majorEastAsia"/>
-                                <w:caps/>
-                                <w:color w:val="8496B0" w:themeColor="text2" w:themeTint="99"/>
-                                <w:sz w:val="96"/>
-                                <w:szCs w:val="96"/>
-                              </w:rPr>
-                            </w:pPr>
-                            <w:r>
-                              <w:rPr>
-                                <w:rFonts w:eastAsia="" w:cs="" w:ascii="Baskerville Old Face" w:hAnsi="Baskerville Old Face" w:cstheme="majorBidi" w:eastAsiaTheme="majorEastAsia"/>
-                                <w:caps/>
-                                <w:color w:val="8496B0" w:themeColor="text2" w:themeTint="99"/>
-                                <w:sz w:val="96"/>
-                                <w:szCs w:val="96"/>
-                              </w:rPr>
-                              <w:t>testing and fault tolerance</w:t>
-                            </w:r>
-                          </w:p>
-                          <w:p>
-                            <w:pPr>
-                              <w:pStyle w:val="NoSpacing"/>
-                              <w:spacing w:before="120" w:after="0"/>
-                              <w:jc w:val="center"/>
-                              <w:rPr>
-                                <w:rFonts w:ascii="Baskerville Old Face" w:hAnsi="Baskerville Old Face"/>
-                                <w:color w:val="4472C4" w:themeColor="accent1"/>
-                                <w:sz w:val="36"/>
-                                <w:szCs w:val="36"/>
-                              </w:rPr>
-                            </w:pPr>
-                            <w:sdt>
-                              <w:sdtPr>
-                                <w:text/>
-                                <w:dataBinding w:prefixMappings="xmlns:ns0='http://purl.org/dc/elements/1.1/' xmlns:ns1='http://schemas.openxmlformats.org/package/2006/metadata/core-properties' " w:xpath="/ns1:coreProperties[1]/ns0:subject[1]" w:storeItemID="{6C3C8BC8-F283-45AE-878A-BAB7291924A1}"/>
-                                <w:alias w:val="Subtitle"/>
-                              </w:sdtPr>
-                              <w:sdtContent>
-                                <w:r>
-                                  <w:rPr>
-                                    <w:rFonts w:ascii="Baskerville Old Face" w:hAnsi="Baskerville Old Face"/>
-                                    <w:color w:val="4472C4" w:themeColor="accent1"/>
-                                    <w:sz w:val="36"/>
-                                    <w:szCs w:val="36"/>
-                                  </w:rPr>
-                                  <w:t>Laboratory Session 2</w:t>
-                                </w:r>
-                              </w:sdtContent>
-                            </w:sdt>
-                            <w:r>
-                              <w:rPr>
-                                <w:rFonts w:ascii="Baskerville Old Face" w:hAnsi="Baskerville Old Face"/>
-                                <w:color w:val="4472C4" w:themeColor="accent1"/>
-                                <w:sz w:val="36"/>
-                                <w:szCs w:val="36"/>
-                              </w:rPr>
-                              <w:t xml:space="preserve">: </w:t>
-                            </w:r>
-                            <w:r>
-                              <w:rPr>
-                                <w:rFonts w:ascii="Baskerville Old Face" w:hAnsi="Baskerville Old Face"/>
-                                <w:color w:val="4472C4" w:themeColor="accent1"/>
-                                <w:sz w:val="36"/>
-                                <w:szCs w:val="36"/>
-                              </w:rPr>
-                              <w:t>“ATPG &amp; Fault Simulation”</w:t>
-                            </w:r>
-                          </w:p>
-                          <w:p>
-                            <w:pPr>
-                              <w:pStyle w:val="FrameContents"/>
-                              <w:spacing w:before="0" w:after="160"/>
-                              <w:rPr/>
-                            </w:pPr>
-                            <w:r>
-                              <w:rPr/>
-                            </w:r>
-                          </w:p>
-                        </w:txbxContent>
-                      </wps:txbx>
-                      <wps:bodyPr>
-                        <a:prstTxWarp prst="textNoShape"/>
-                        <a:spAutoFit/>
-                      </wps:bodyPr>
-                    </wps:wsp>
-                  </a:graphicData>
-                </a:graphic>
-                <wp14:sizeRelH relativeFrom="page">
-                  <wp14:pctWidth>77000</wp14:pctWidth>
-                </wp14:sizeRelH>
-              </wp:anchor>
-            </w:drawing>
-          </mc:Choice>
-          <mc:Fallback>
-            <w:pict>
-              <v:rect id="shape_0" ID="Text Box 62" path="m0,0l-2147483645,0l-2147483645,-2147483646l0,-2147483646xe" stroked="f" style="position:absolute;margin-left:72pt;margin-top:-23.7pt;width:469.25pt;height:214.5pt;mso-wrap-style:square;v-text-anchor:top;mso-position-horizontal-relative:page" wp14:anchorId="6127E17D">
-                <v:fill o:detectmouseclick="t" on="false"/>
-                <v:stroke color="#3465a4" weight="6480" joinstyle="round" endcap="flat"/>
-                <v:textbox>
-                  <w:txbxContent>
-                    <w:p>
-                      <w:pPr>
-                        <w:pStyle w:val="NoSpacing"/>
-                        <w:jc w:val="center"/>
-                        <w:rPr>
-                          <w:rFonts w:ascii="Baskerville Old Face" w:hAnsi="Baskerville Old Face" w:eastAsia="" w:cs="" w:cstheme="majorBidi" w:eastAsiaTheme="majorEastAsia"/>
-                          <w:caps/>
-                          <w:color w:val="8496B0" w:themeColor="text2" w:themeTint="99"/>
-                          <w:sz w:val="96"/>
-                          <w:szCs w:val="96"/>
-                        </w:rPr>
-                      </w:pPr>
-                      <w:r>
-                        <w:rPr>
-                          <w:rFonts w:eastAsia="" w:cs="" w:ascii="Baskerville Old Face" w:hAnsi="Baskerville Old Face" w:cstheme="majorBidi" w:eastAsiaTheme="majorEastAsia"/>
-                          <w:caps/>
-                          <w:color w:val="8496B0" w:themeColor="text2" w:themeTint="99"/>
-                          <w:sz w:val="96"/>
-                          <w:szCs w:val="96"/>
-                        </w:rPr>
-                        <w:t>testing and fault tolerance</w:t>
-                      </w:r>
-                    </w:p>
-                    <w:p>
-                      <w:pPr>
-                        <w:pStyle w:val="NoSpacing"/>
-                        <w:spacing w:before="120" w:after="0"/>
-                        <w:jc w:val="center"/>
-                        <w:rPr>
-                          <w:rFonts w:ascii="Baskerville Old Face" w:hAnsi="Baskerville Old Face"/>
-                          <w:color w:val="4472C4" w:themeColor="accent1"/>
-                          <w:sz w:val="36"/>
-                          <w:szCs w:val="36"/>
-                        </w:rPr>
-                      </w:pPr>
-                      <w:sdt>
-                        <w:sdtPr>
-                          <w:text/>
-                          <w:dataBinding w:prefixMappings="xmlns:ns0='http://purl.org/dc/elements/1.1/' xmlns:ns1='http://schemas.openxmlformats.org/package/2006/metadata/core-properties' " w:xpath="/ns1:coreProperties[1]/ns0:subject[1]" w:storeItemID="{6C3C8BC8-F283-45AE-878A-BAB7291924A1}"/>
-                          <w:alias w:val="Subtitle"/>
-                        </w:sdtPr>
-                        <w:sdtContent>
-                          <w:r>
-                            <w:rPr>
-                              <w:rFonts w:ascii="Baskerville Old Face" w:hAnsi="Baskerville Old Face"/>
-                              <w:color w:val="4472C4" w:themeColor="accent1"/>
-                              <w:sz w:val="36"/>
-                              <w:szCs w:val="36"/>
-                            </w:rPr>
-                            <w:t>Laboratory Session 2</w:t>
-                          </w:r>
-                        </w:sdtContent>
-                      </w:sdt>
-                      <w:r>
-                        <w:rPr>
-                          <w:rFonts w:ascii="Baskerville Old Face" w:hAnsi="Baskerville Old Face"/>
-                          <w:color w:val="4472C4" w:themeColor="accent1"/>
-                          <w:sz w:val="36"/>
-                          <w:szCs w:val="36"/>
-                        </w:rPr>
-                        <w:t xml:space="preserve">: </w:t>
-                      </w:r>
-                      <w:r>
-                        <w:rPr>
-                          <w:rFonts w:ascii="Baskerville Old Face" w:hAnsi="Baskerville Old Face"/>
-                          <w:color w:val="4472C4" w:themeColor="accent1"/>
-                          <w:sz w:val="36"/>
-                          <w:szCs w:val="36"/>
-                        </w:rPr>
-                        <w:t>“ATPG &amp; Fault Simulation”</w:t>
-                      </w:r>
-                    </w:p>
-                    <w:p>
-                      <w:pPr>
-                        <w:pStyle w:val="FrameContents"/>
-                        <w:spacing w:before="0" w:after="160"/>
-                        <w:rPr/>
-                      </w:pPr>
-                      <w:r>
-                        <w:rPr/>
-                      </w:r>
-                    </w:p>
-                  </w:txbxContent>
-                </v:textbox>
-                <w10:wrap type="none"/>
-              </v:rect>
-            </w:pict>
-          </mc:Fallback>
-        </mc:AlternateContent>
       </w:r>
     </w:p>
     <w:p>
@@ -4224,18 +4293,18 @@
         <w:tblLook w:val="04a0" w:noHBand="0" w:noVBand="1" w:firstColumn="1" w:lastRow="0" w:lastColumn="0" w:firstRow="1"/>
       </w:tblPr>
       <w:tblGrid>
-        <w:gridCol w:w="2586"/>
+        <w:gridCol w:w="2585"/>
         <w:gridCol w:w="2449"/>
         <w:gridCol w:w="1349"/>
-        <w:gridCol w:w="1307"/>
-        <w:gridCol w:w="1220"/>
+        <w:gridCol w:w="1308"/>
+        <w:gridCol w:w="1219"/>
         <w:gridCol w:w="1169"/>
       </w:tblGrid>
       <w:tr>
         <w:trPr/>
         <w:tc>
           <w:tcPr>
-            <w:tcW w:w="2586" w:type="dxa"/>
+            <w:tcW w:w="2585" w:type="dxa"/>
             <w:tcBorders/>
             <w:vAlign w:val="center"/>
           </w:tcPr>
@@ -4328,7 +4397,7 @@
         </w:tc>
         <w:tc>
           <w:tcPr>
-            <w:tcW w:w="1307" w:type="dxa"/>
+            <w:tcW w:w="1308" w:type="dxa"/>
             <w:tcBorders/>
             <w:vAlign w:val="center"/>
           </w:tcPr>
@@ -4359,7 +4428,7 @@
         </w:tc>
         <w:tc>
           <w:tcPr>
-            <w:tcW w:w="1220" w:type="dxa"/>
+            <w:tcW w:w="1219" w:type="dxa"/>
             <w:tcBorders/>
             <w:vAlign w:val="center"/>
           </w:tcPr>
@@ -4424,7 +4493,7 @@
         <w:trPr/>
         <w:tc>
           <w:tcPr>
-            <w:tcW w:w="2586" w:type="dxa"/>
+            <w:tcW w:w="2585" w:type="dxa"/>
             <w:tcBorders/>
             <w:vAlign w:val="center"/>
           </w:tcPr>
@@ -4516,7 +4585,7 @@
         </w:tc>
         <w:tc>
           <w:tcPr>
-            <w:tcW w:w="1307" w:type="dxa"/>
+            <w:tcW w:w="1308" w:type="dxa"/>
             <w:tcBorders/>
             <w:vAlign w:val="center"/>
           </w:tcPr>
@@ -4546,7 +4615,7 @@
         </w:tc>
         <w:tc>
           <w:tcPr>
-            <w:tcW w:w="1220" w:type="dxa"/>
+            <w:tcW w:w="1219" w:type="dxa"/>
             <w:tcBorders/>
             <w:vAlign w:val="center"/>
           </w:tcPr>
@@ -4609,7 +4678,7 @@
         <w:trPr/>
         <w:tc>
           <w:tcPr>
-            <w:tcW w:w="2586" w:type="dxa"/>
+            <w:tcW w:w="2585" w:type="dxa"/>
             <w:tcBorders/>
             <w:vAlign w:val="center"/>
           </w:tcPr>
@@ -4718,7 +4787,7 @@
         </w:tc>
         <w:tc>
           <w:tcPr>
-            <w:tcW w:w="1307" w:type="dxa"/>
+            <w:tcW w:w="1308" w:type="dxa"/>
             <w:tcBorders/>
             <w:vAlign w:val="center"/>
           </w:tcPr>
@@ -4748,7 +4817,7 @@
         </w:tc>
         <w:tc>
           <w:tcPr>
-            <w:tcW w:w="1220" w:type="dxa"/>
+            <w:tcW w:w="1219" w:type="dxa"/>
             <w:tcBorders/>
             <w:vAlign w:val="center"/>
           </w:tcPr>
@@ -4811,7 +4880,7 @@
         <w:trPr/>
         <w:tc>
           <w:tcPr>
-            <w:tcW w:w="2586" w:type="dxa"/>
+            <w:tcW w:w="2585" w:type="dxa"/>
             <w:tcBorders/>
             <w:vAlign w:val="center"/>
           </w:tcPr>
@@ -4920,7 +4989,7 @@
         </w:tc>
         <w:tc>
           <w:tcPr>
-            <w:tcW w:w="1307" w:type="dxa"/>
+            <w:tcW w:w="1308" w:type="dxa"/>
             <w:tcBorders/>
             <w:vAlign w:val="center"/>
           </w:tcPr>
@@ -4950,7 +5019,7 @@
         </w:tc>
         <w:tc>
           <w:tcPr>
-            <w:tcW w:w="1220" w:type="dxa"/>
+            <w:tcW w:w="1219" w:type="dxa"/>
             <w:tcBorders/>
             <w:vAlign w:val="center"/>
           </w:tcPr>
@@ -5013,7 +5082,7 @@
         <w:trPr/>
         <w:tc>
           <w:tcPr>
-            <w:tcW w:w="2586" w:type="dxa"/>
+            <w:tcW w:w="2585" w:type="dxa"/>
             <w:tcBorders/>
             <w:vAlign w:val="center"/>
           </w:tcPr>
@@ -5122,7 +5191,7 @@
         </w:tc>
         <w:tc>
           <w:tcPr>
-            <w:tcW w:w="1307" w:type="dxa"/>
+            <w:tcW w:w="1308" w:type="dxa"/>
             <w:tcBorders/>
             <w:vAlign w:val="center"/>
           </w:tcPr>
@@ -5146,31 +5215,13 @@
                 <w:szCs w:val="22"/>
                 <w:lang w:val="en-US"/>
               </w:rPr>
-              <w:t>9</w:t>
-            </w:r>
-            <w:r>
-              <w:rPr>
-                <w:kern w:val="0"/>
-                <w:sz w:val="22"/>
-                <w:szCs w:val="22"/>
-                <w:lang w:val="en-US"/>
-              </w:rPr>
-              <w:t>5.49</w:t>
-            </w:r>
-            <w:r>
-              <w:rPr>
-                <w:kern w:val="0"/>
-                <w:sz w:val="22"/>
-                <w:szCs w:val="22"/>
-                <w:lang w:val="en-US"/>
-              </w:rPr>
-              <w:t>%</w:t>
+              <w:t>95.49%</w:t>
             </w:r>
           </w:p>
         </w:tc>
         <w:tc>
           <w:tcPr>
-            <w:tcW w:w="1220" w:type="dxa"/>
+            <w:tcW w:w="1219" w:type="dxa"/>
             <w:tcBorders/>
             <w:vAlign w:val="center"/>
           </w:tcPr>
@@ -5194,16 +5245,7 @@
                 <w:szCs w:val="22"/>
                 <w:lang w:val="en-US"/>
               </w:rPr>
-              <w:t>3</w:t>
-            </w:r>
-            <w:r>
-              <w:rPr>
-                <w:kern w:val="0"/>
-                <w:sz w:val="22"/>
-                <w:szCs w:val="22"/>
-                <w:lang w:val="en-US"/>
-              </w:rPr>
-              <w:t>94</w:t>
+              <w:t>394</w:t>
             </w:r>
           </w:p>
         </w:tc>
@@ -5242,7 +5284,7 @@
         <w:trPr/>
         <w:tc>
           <w:tcPr>
-            <w:tcW w:w="2586" w:type="dxa"/>
+            <w:tcW w:w="2585" w:type="dxa"/>
             <w:tcBorders/>
             <w:vAlign w:val="center"/>
           </w:tcPr>
@@ -5370,7 +5412,7 @@
         </w:tc>
         <w:tc>
           <w:tcPr>
-            <w:tcW w:w="1307" w:type="dxa"/>
+            <w:tcW w:w="1308" w:type="dxa"/>
             <w:tcBorders/>
             <w:vAlign w:val="center"/>
           </w:tcPr>
@@ -5400,7 +5442,7 @@
         </w:tc>
         <w:tc>
           <w:tcPr>
-            <w:tcW w:w="1220" w:type="dxa"/>
+            <w:tcW w:w="1219" w:type="dxa"/>
             <w:tcBorders/>
             <w:vAlign w:val="center"/>
           </w:tcPr>
@@ -5463,7 +5505,7 @@
         <w:trPr/>
         <w:tc>
           <w:tcPr>
-            <w:tcW w:w="2586" w:type="dxa"/>
+            <w:tcW w:w="2585" w:type="dxa"/>
             <w:tcBorders/>
             <w:vAlign w:val="center"/>
           </w:tcPr>
@@ -5591,7 +5633,7 @@
         </w:tc>
         <w:tc>
           <w:tcPr>
-            <w:tcW w:w="1307" w:type="dxa"/>
+            <w:tcW w:w="1308" w:type="dxa"/>
             <w:tcBorders/>
             <w:vAlign w:val="center"/>
           </w:tcPr>
@@ -5621,7 +5663,7 @@
         </w:tc>
         <w:tc>
           <w:tcPr>
-            <w:tcW w:w="1220" w:type="dxa"/>
+            <w:tcW w:w="1219" w:type="dxa"/>
             <w:tcBorders/>
             <w:vAlign w:val="center"/>
           </w:tcPr>
@@ -5684,7 +5726,7 @@
         <w:trPr/>
         <w:tc>
           <w:tcPr>
-            <w:tcW w:w="2586" w:type="dxa"/>
+            <w:tcW w:w="2585" w:type="dxa"/>
             <w:tcBorders/>
             <w:vAlign w:val="center"/>
           </w:tcPr>
@@ -5812,7 +5854,7 @@
         </w:tc>
         <w:tc>
           <w:tcPr>
-            <w:tcW w:w="1307" w:type="dxa"/>
+            <w:tcW w:w="1308" w:type="dxa"/>
             <w:tcBorders/>
             <w:vAlign w:val="center"/>
           </w:tcPr>
@@ -5844,7 +5886,7 @@
         </w:tc>
         <w:tc>
           <w:tcPr>
-            <w:tcW w:w="1220" w:type="dxa"/>
+            <w:tcW w:w="1219" w:type="dxa"/>
             <w:tcBorders/>
             <w:vAlign w:val="center"/>
           </w:tcPr>
@@ -5907,7 +5949,7 @@
         <w:trPr/>
         <w:tc>
           <w:tcPr>
-            <w:tcW w:w="2586" w:type="dxa"/>
+            <w:tcW w:w="2585" w:type="dxa"/>
             <w:tcBorders/>
             <w:vAlign w:val="center"/>
           </w:tcPr>
@@ -6052,7 +6094,7 @@
         </w:tc>
         <w:tc>
           <w:tcPr>
-            <w:tcW w:w="1307" w:type="dxa"/>
+            <w:tcW w:w="1308" w:type="dxa"/>
             <w:tcBorders/>
             <w:vAlign w:val="center"/>
           </w:tcPr>
@@ -6082,7 +6124,7 @@
         </w:tc>
         <w:tc>
           <w:tcPr>
-            <w:tcW w:w="1220" w:type="dxa"/>
+            <w:tcW w:w="1219" w:type="dxa"/>
             <w:tcBorders/>
             <w:vAlign w:val="center"/>
           </w:tcPr>
@@ -6145,7 +6187,7 @@
         <w:trPr/>
         <w:tc>
           <w:tcPr>
-            <w:tcW w:w="2586" w:type="dxa"/>
+            <w:tcW w:w="2585" w:type="dxa"/>
             <w:tcBorders/>
             <w:vAlign w:val="center"/>
           </w:tcPr>
@@ -6299,7 +6341,7 @@
         </w:tc>
         <w:tc>
           <w:tcPr>
-            <w:tcW w:w="1307" w:type="dxa"/>
+            <w:tcW w:w="1308" w:type="dxa"/>
             <w:tcBorders/>
             <w:vAlign w:val="center"/>
           </w:tcPr>
@@ -6329,7 +6371,7 @@
         </w:tc>
         <w:tc>
           <w:tcPr>
-            <w:tcW w:w="1220" w:type="dxa"/>
+            <w:tcW w:w="1219" w:type="dxa"/>
             <w:tcBorders/>
             <w:vAlign w:val="center"/>
           </w:tcPr>
@@ -6392,7 +6434,7 @@
         <w:trPr/>
         <w:tc>
           <w:tcPr>
-            <w:tcW w:w="2586" w:type="dxa"/>
+            <w:tcW w:w="2585" w:type="dxa"/>
             <w:tcBorders/>
             <w:vAlign w:val="center"/>
           </w:tcPr>
@@ -6484,7 +6526,7 @@
         </w:tc>
         <w:tc>
           <w:tcPr>
-            <w:tcW w:w="1307" w:type="dxa"/>
+            <w:tcW w:w="1308" w:type="dxa"/>
             <w:tcBorders/>
             <w:vAlign w:val="center"/>
           </w:tcPr>
@@ -6514,7 +6556,7 @@
         </w:tc>
         <w:tc>
           <w:tcPr>
-            <w:tcW w:w="1220" w:type="dxa"/>
+            <w:tcW w:w="1219" w:type="dxa"/>
             <w:tcBorders/>
             <w:vAlign w:val="center"/>
           </w:tcPr>
@@ -7753,7 +7795,7 @@
           <w:szCs w:val="56"/>
         </w:rPr>
       </w:pPr>
-      <w:bookmarkStart w:id="0" w:name="_Appendix_A%2525253A_TetraMAX"/>
+      <w:bookmarkStart w:id="0" w:name="_Appendix_A%252525253A_TetraMAX"/>
       <w:bookmarkEnd w:id="0"/>
       <w:r>
         <w:rPr>
@@ -7776,7 +7818,7 @@
         <mc:AlternateContent>
           <mc:Choice Requires="wps">
             <w:drawing>
-              <wp:anchor behindDoc="0" distT="3175" distB="3175" distL="3175" distR="3175" simplePos="0" locked="0" layoutInCell="0" allowOverlap="1" relativeHeight="8" wp14:anchorId="012EE96F">
+              <wp:anchor behindDoc="0" distT="3175" distB="3175" distL="3175" distR="3175" simplePos="0" locked="0" layoutInCell="0" allowOverlap="1" relativeHeight="7" wp14:anchorId="012EE96F">
                 <wp:simplePos x="0" y="0"/>
                 <wp:positionH relativeFrom="margin">
                   <wp:align>left</wp:align>
@@ -7784,7 +7826,7 @@
                 <wp:positionV relativeFrom="paragraph">
                   <wp:posOffset>52705</wp:posOffset>
                 </wp:positionV>
-                <wp:extent cx="854075" cy="256540"/>
+                <wp:extent cx="854710" cy="257175"/>
                 <wp:effectExtent l="0" t="0" r="0" b="0"/>
                 <wp:wrapNone/>
                 <wp:docPr id="8" name="Casella di testo 4"/>
@@ -7795,7 +7837,7 @@
                       <wps:spPr>
                         <a:xfrm>
                           <a:off x="0" y="0"/>
-                          <a:ext cx="853560" cy="255960"/>
+                          <a:ext cx="853920" cy="256680"/>
                         </a:xfrm>
                         <a:prstGeom prst="rect">
                           <a:avLst/>
@@ -7852,7 +7894,7 @@
           </mc:Choice>
           <mc:Fallback>
             <w:pict>
-              <v:rect id="shape_0" ID="Casella di testo 4" path="m0,0l-2147483645,0l-2147483645,-2147483646l0,-2147483646xe" fillcolor="white" stroked="f" style="position:absolute;margin-left:0pt;margin-top:4.15pt;width:67.15pt;height:20.1pt;mso-wrap-style:square;v-text-anchor:top;mso-position-horizontal:left;mso-position-horizontal-relative:margin" wp14:anchorId="012EE96F">
+              <v:rect id="shape_0" ID="Casella di testo 4" path="m0,0l-2147483645,0l-2147483645,-2147483646l0,-2147483646xe" fillcolor="white" stroked="f" style="position:absolute;margin-left:0pt;margin-top:4.15pt;width:67.2pt;height:20.15pt;mso-wrap-style:square;v-text-anchor:top;mso-position-horizontal:left;mso-position-horizontal-relative:margin" wp14:anchorId="012EE96F">
                 <v:fill o:detectmouseclick="t" type="solid" color2="black"/>
                 <v:stroke color="#3465a4" weight="6480" joinstyle="round" endcap="flat"/>
                 <v:textbox>
@@ -7890,15 +7932,15 @@
         <mc:AlternateContent>
           <mc:Choice Requires="wps">
             <w:drawing>
-              <wp:anchor behindDoc="0" distT="3175" distB="3175" distL="3175" distR="3175" simplePos="0" locked="0" layoutInCell="0" allowOverlap="1" relativeHeight="28" wp14:anchorId="45E5CD08">
+              <wp:anchor behindDoc="0" distT="3175" distB="3175" distL="3175" distR="3175" simplePos="0" locked="0" layoutInCell="0" allowOverlap="1" relativeHeight="27" wp14:anchorId="45E5CD08">
                 <wp:simplePos x="0" y="0"/>
                 <wp:positionH relativeFrom="leftMargin">
-                  <wp:posOffset>796925</wp:posOffset>
+                  <wp:posOffset>795655</wp:posOffset>
                 </wp:positionH>
                 <wp:positionV relativeFrom="paragraph">
-                  <wp:posOffset>191770</wp:posOffset>
+                  <wp:posOffset>191135</wp:posOffset>
                 </wp:positionV>
-                <wp:extent cx="111125" cy="1499235"/>
+                <wp:extent cx="111760" cy="1499870"/>
                 <wp:effectExtent l="190500" t="0" r="24765" b="27940"/>
                 <wp:wrapNone/>
                 <wp:docPr id="10" name="Connettore curvo 21"/>
@@ -7909,7 +7951,7 @@
                       <wps:spPr>
                         <a:xfrm flipH="1" rot="10800000">
                           <a:off x="0" y="0"/>
-                          <a:ext cx="110520" cy="1498680"/>
+                          <a:ext cx="111240" cy="1499400"/>
                         </a:xfrm>
                         <a:prstGeom prst="curvedConnector3">
                           <a:avLst>
@@ -7959,7 +8001,7 @@
                   <v:h position="@0,10800"/>
                 </v:handles>
               </v:shapetype>
-              <v:shape id="shape_0" ID="Connettore curvo 21" path="m0,0c-2147483646,0,-2147483647,-2147483638,-2147483647,-2147483641c-2147483647,-2147483642,-2147483644,-2147483639,-2147483640,-2147483639e" stroked="t" style="position:absolute;margin-left:62.75pt;margin-top:15.1pt;width:8.65pt;height:117.95pt;flip:x;mso-wrap-style:none;v-text-anchor:middle;rotation:180;mso-position-horizontal-relative:page" wp14:anchorId="45E5CD08" type="shapetype_38">
+              <v:shape id="shape_0" ID="Connettore curvo 21" path="m0,0c-2147483646,0,-2147483647,-2147483638,-2147483647,-2147483641c-2147483647,-2147483642,-2147483644,-2147483639,-2147483640,-2147483639e" stroked="t" style="position:absolute;margin-left:62.65pt;margin-top:15.05pt;width:8.7pt;height:118pt;flip:x;mso-wrap-style:none;v-text-anchor:middle;rotation:180;mso-position-horizontal-relative:page" wp14:anchorId="45E5CD08" type="shapetype_38">
                 <v:fill o:detectmouseclick="t" on="false"/>
                 <v:stroke color="black" weight="6480" joinstyle="miter" endcap="flat"/>
                 <w10:wrap type="none"/>
@@ -7979,7 +8021,7 @@
         <mc:AlternateContent>
           <mc:Choice Requires="wps">
             <w:drawing>
-              <wp:anchor behindDoc="0" distT="3175" distB="0" distL="3175" distR="0" simplePos="0" locked="0" layoutInCell="0" allowOverlap="1" relativeHeight="7" wp14:anchorId="36EF34C6">
+              <wp:anchor behindDoc="0" distT="3175" distB="0" distL="3175" distR="0" simplePos="0" locked="0" layoutInCell="0" allowOverlap="1" relativeHeight="6" wp14:anchorId="36EF34C6">
                 <wp:simplePos x="0" y="0"/>
                 <wp:positionH relativeFrom="margin">
                   <wp:align>right</wp:align>
@@ -7987,7 +8029,7 @@
                 <wp:positionV relativeFrom="paragraph">
                   <wp:posOffset>43815</wp:posOffset>
                 </wp:positionV>
-                <wp:extent cx="5713095" cy="1236345"/>
+                <wp:extent cx="5713730" cy="1236980"/>
                 <wp:effectExtent l="0" t="0" r="23495" b="24130"/>
                 <wp:wrapNone/>
                 <wp:docPr id="11" name="Text Box 47"/>
@@ -7998,7 +8040,7 @@
                       <wps:spPr>
                         <a:xfrm>
                           <a:off x="0" y="0"/>
-                          <a:ext cx="5712480" cy="1235880"/>
+                          <a:ext cx="5713200" cy="1236240"/>
                         </a:xfrm>
                         <a:prstGeom prst="rect">
                           <a:avLst/>
@@ -8171,7 +8213,7 @@
           </mc:Choice>
           <mc:Fallback>
             <w:pict>
-              <v:rect id="shape_0" ID="Text Box 47" path="m0,0l-2147483645,0l-2147483645,-2147483646l0,-2147483646xe" fillcolor="white" stroked="t" style="position:absolute;margin-left:-0.15pt;margin-top:3.45pt;width:449.75pt;height:97.25pt;mso-wrap-style:square;v-text-anchor:top;mso-position-horizontal:right;mso-position-horizontal-relative:margin" wp14:anchorId="36EF34C6">
+              <v:rect id="shape_0" ID="Text Box 47" path="m0,0l-2147483645,0l-2147483645,-2147483646l0,-2147483646xe" fillcolor="white" stroked="t" style="position:absolute;margin-left:-0.2pt;margin-top:3.45pt;width:449.8pt;height:97.3pt;mso-wrap-style:square;v-text-anchor:top;mso-position-horizontal:right;mso-position-horizontal-relative:margin" wp14:anchorId="36EF34C6">
                 <v:fill o:detectmouseclick="t" type="solid" color2="black"/>
                 <v:stroke color="black" weight="6480" joinstyle="round" endcap="flat"/>
                 <v:textbox>
@@ -8331,7 +8373,7 @@
         <mc:AlternateContent>
           <mc:Choice Requires="wps">
             <w:drawing>
-              <wp:anchor behindDoc="0" distT="3175" distB="3175" distL="3175" distR="3175" simplePos="0" locked="0" layoutInCell="0" allowOverlap="1" relativeHeight="17" wp14:anchorId="5185B11E">
+              <wp:anchor behindDoc="0" distT="3175" distB="3175" distL="3175" distR="3175" simplePos="0" locked="0" layoutInCell="0" allowOverlap="1" relativeHeight="16" wp14:anchorId="5185B11E">
                 <wp:simplePos x="0" y="0"/>
                 <wp:positionH relativeFrom="column">
                   <wp:posOffset>-579755</wp:posOffset>
@@ -8339,7 +8381,7 @@
                 <wp:positionV relativeFrom="paragraph">
                   <wp:posOffset>217805</wp:posOffset>
                 </wp:positionV>
-                <wp:extent cx="573405" cy="255905"/>
+                <wp:extent cx="574040" cy="256540"/>
                 <wp:effectExtent l="0" t="0" r="0" b="0"/>
                 <wp:wrapNone/>
                 <wp:docPr id="13" name="Casella di testo 4"/>
@@ -8350,7 +8392,7 @@
                       <wps:spPr>
                         <a:xfrm>
                           <a:off x="0" y="0"/>
-                          <a:ext cx="572760" cy="255240"/>
+                          <a:ext cx="573480" cy="255960"/>
                         </a:xfrm>
                         <a:prstGeom prst="rect">
                           <a:avLst/>
@@ -8405,7 +8447,7 @@
           </mc:Choice>
           <mc:Fallback>
             <w:pict>
-              <v:rect id="shape_0" ID="Casella di testo 4" path="m0,0l-2147483645,0l-2147483645,-2147483646l0,-2147483646xe" fillcolor="white" stroked="f" style="position:absolute;margin-left:-45.65pt;margin-top:17.15pt;width:45.05pt;height:20.05pt;mso-wrap-style:square;v-text-anchor:top" wp14:anchorId="5185B11E">
+              <v:rect id="shape_0" ID="Casella di testo 4" path="m0,0l-2147483645,0l-2147483645,-2147483646l0,-2147483646xe" fillcolor="white" stroked="f" style="position:absolute;margin-left:-45.65pt;margin-top:17.15pt;width:45.1pt;height:20.1pt;mso-wrap-style:square;v-text-anchor:top" wp14:anchorId="5185B11E">
                 <v:fill o:detectmouseclick="t" type="solid" color2="black"/>
                 <v:stroke color="#3465a4" weight="6480" joinstyle="round" endcap="flat"/>
                 <v:textbox>
@@ -8467,7 +8509,7 @@
         <mc:AlternateContent>
           <mc:Choice Requires="wps">
             <w:drawing>
-              <wp:anchor behindDoc="0" distT="3175" distB="3175" distL="3175" distR="3175" simplePos="0" locked="0" layoutInCell="0" allowOverlap="1" relativeHeight="23" wp14:anchorId="70D77ECC">
+              <wp:anchor behindDoc="0" distT="3175" distB="3175" distL="3175" distR="3175" simplePos="0" locked="0" layoutInCell="0" allowOverlap="1" relativeHeight="22" wp14:anchorId="70D77ECC">
                 <wp:simplePos x="0" y="0"/>
                 <wp:positionH relativeFrom="page">
                   <wp:posOffset>380365</wp:posOffset>
@@ -8475,7 +8517,7 @@
                 <wp:positionV relativeFrom="paragraph">
                   <wp:posOffset>1493520</wp:posOffset>
                 </wp:positionV>
-                <wp:extent cx="421005" cy="255905"/>
+                <wp:extent cx="421640" cy="256540"/>
                 <wp:effectExtent l="0" t="0" r="635" b="0"/>
                 <wp:wrapNone/>
                 <wp:docPr id="15" name="Casella di testo 4"/>
@@ -8486,7 +8528,7 @@
                       <wps:spPr>
                         <a:xfrm>
                           <a:off x="0" y="0"/>
-                          <a:ext cx="420480" cy="255240"/>
+                          <a:ext cx="420840" cy="255960"/>
                         </a:xfrm>
                         <a:prstGeom prst="rect">
                           <a:avLst/>
@@ -8540,7 +8582,7 @@
           </mc:Choice>
           <mc:Fallback>
             <w:pict>
-              <v:rect id="shape_0" ID="Casella di testo 4" path="m0,0l-2147483645,0l-2147483645,-2147483646l0,-2147483646xe" fillcolor="white" stroked="f" style="position:absolute;margin-left:29.95pt;margin-top:117.6pt;width:33.05pt;height:20.05pt;mso-wrap-style:square;v-text-anchor:top;mso-position-horizontal-relative:page" wp14:anchorId="70D77ECC">
+              <v:rect id="shape_0" ID="Casella di testo 4" path="m0,0l-2147483645,0l-2147483645,-2147483646l0,-2147483646xe" fillcolor="white" stroked="f" style="position:absolute;margin-left:29.95pt;margin-top:117.6pt;width:33.1pt;height:20.1pt;mso-wrap-style:square;v-text-anchor:top;mso-position-horizontal-relative:page" wp14:anchorId="70D77ECC">
                 <v:fill o:detectmouseclick="t" type="solid" color2="black"/>
                 <v:stroke color="#3465a4" weight="6480" joinstyle="round" endcap="flat"/>
                 <v:textbox>
@@ -8575,15 +8617,15 @@
         <mc:AlternateContent>
           <mc:Choice Requires="wps">
             <w:drawing>
-              <wp:anchor behindDoc="0" distT="3175" distB="3175" distL="3175" distR="3175" simplePos="0" locked="0" layoutInCell="0" allowOverlap="1" relativeHeight="26" wp14:anchorId="46BB25E3">
+              <wp:anchor behindDoc="0" distT="3175" distB="3175" distL="3175" distR="3175" simplePos="0" locked="0" layoutInCell="0" allowOverlap="1" relativeHeight="25" wp14:anchorId="46BB25E3">
                 <wp:simplePos x="0" y="0"/>
                 <wp:positionH relativeFrom="column">
-                  <wp:posOffset>2359660</wp:posOffset>
+                  <wp:posOffset>2360295</wp:posOffset>
                 </wp:positionH>
                 <wp:positionV relativeFrom="paragraph">
-                  <wp:posOffset>6250940</wp:posOffset>
+                  <wp:posOffset>6249035</wp:posOffset>
                 </wp:positionV>
-                <wp:extent cx="522605" cy="577850"/>
+                <wp:extent cx="523240" cy="578485"/>
                 <wp:effectExtent l="67945" t="27305" r="43180" b="43180"/>
                 <wp:wrapNone/>
                 <wp:docPr id="17" name="Connettore 2 18"/>
@@ -8594,7 +8636,7 @@
                       <wps:spPr>
                         <a:xfrm flipH="1" flipV="1" rot="5400000">
                           <a:off x="0" y="0"/>
-                          <a:ext cx="522000" cy="577080"/>
+                          <a:ext cx="522720" cy="577800"/>
                         </a:xfrm>
                         <a:prstGeom prst="bentConnector3">
                           <a:avLst>
@@ -8640,7 +8682,7 @@
                   <v:h position="@0,10800"/>
                 </v:handles>
               </v:shapetype>
-              <v:shape id="shape_0" ID="Connettore 2 18" path="m0,0l-2147483647,0l-2147483647,-2147483644l-2147483645,-2147483644e" stroked="t" style="position:absolute;margin-left:185.8pt;margin-top:492.25pt;width:41.05pt;height:45.4pt;flip:xy;mso-wrap-style:none;v-text-anchor:middle;rotation:90" wp14:anchorId="46BB25E3" type="shapetype_34">
+              <v:shape id="shape_0" ID="Connettore 2 18" path="m0,0l-2147483647,0l-2147483647,-2147483644l-2147483645,-2147483644e" stroked="t" style="position:absolute;margin-left:185.85pt;margin-top:492.1pt;width:41.1pt;height:45.45pt;flip:xy;mso-wrap-style:none;v-text-anchor:middle;rotation:90" wp14:anchorId="46BB25E3" type="shapetype_34">
                 <v:fill o:detectmouseclick="t" on="false"/>
                 <v:stroke color="black" weight="6480" startarrow="block" startarrowwidth="medium" startarrowlength="medium" joinstyle="miter" endcap="flat"/>
                 <w10:wrap type="none"/>
@@ -8651,7 +8693,7 @@
         <mc:AlternateContent>
           <mc:Choice Requires="wps">
             <w:drawing>
-              <wp:anchor behindDoc="0" distT="3175" distB="3175" distL="3175" distR="3175" simplePos="0" locked="0" layoutInCell="0" allowOverlap="1" relativeHeight="25" wp14:anchorId="06356ED3">
+              <wp:anchor behindDoc="0" distT="3175" distB="3175" distL="3175" distR="3175" simplePos="0" locked="0" layoutInCell="0" allowOverlap="1" relativeHeight="24" wp14:anchorId="06356ED3">
                 <wp:simplePos x="0" y="0"/>
                 <wp:positionH relativeFrom="margin">
                   <wp:align>left</wp:align>
@@ -8659,7 +8701,7 @@
                 <wp:positionV relativeFrom="paragraph">
                   <wp:posOffset>451485</wp:posOffset>
                 </wp:positionV>
-                <wp:extent cx="749300" cy="255905"/>
+                <wp:extent cx="749935" cy="256540"/>
                 <wp:effectExtent l="0" t="0" r="0" b="0"/>
                 <wp:wrapNone/>
                 <wp:docPr id="18" name="Casella di testo 4"/>
@@ -8670,7 +8712,7 @@
                       <wps:spPr>
                         <a:xfrm>
                           <a:off x="0" y="0"/>
-                          <a:ext cx="748800" cy="255240"/>
+                          <a:ext cx="749160" cy="255960"/>
                         </a:xfrm>
                         <a:prstGeom prst="rect">
                           <a:avLst/>
@@ -8728,7 +8770,7 @@
           </mc:Choice>
           <mc:Fallback>
             <w:pict>
-              <v:rect id="shape_0" ID="Casella di testo 4" path="m0,0l-2147483645,0l-2147483645,-2147483646l0,-2147483646xe" fillcolor="white" stroked="f" style="position:absolute;margin-left:0pt;margin-top:35.55pt;width:58.9pt;height:20.05pt;mso-wrap-style:square;v-text-anchor:top;mso-position-horizontal:left;mso-position-horizontal-relative:margin" wp14:anchorId="06356ED3">
+              <v:rect id="shape_0" ID="Casella di testo 4" path="m0,0l-2147483645,0l-2147483645,-2147483646l0,-2147483646xe" fillcolor="white" stroked="f" style="position:absolute;margin-left:0pt;margin-top:35.55pt;width:58.95pt;height:20.1pt;mso-wrap-style:square;v-text-anchor:top;mso-position-horizontal:left;mso-position-horizontal-relative:margin" wp14:anchorId="06356ED3">
                 <v:fill o:detectmouseclick="t" type="solid" color2="black"/>
                 <v:stroke color="#3465a4" weight="6480" joinstyle="round" endcap="flat"/>
                 <v:textbox>
@@ -8767,7 +8809,7 @@
         <mc:AlternateContent>
           <mc:Choice Requires="wps">
             <w:drawing>
-              <wp:anchor behindDoc="0" distT="3175" distB="0" distL="3175" distR="0" simplePos="0" locked="0" layoutInCell="0" allowOverlap="1" relativeHeight="24" wp14:anchorId="23D4A2C1">
+              <wp:anchor behindDoc="0" distT="3175" distB="0" distL="3175" distR="0" simplePos="0" locked="0" layoutInCell="0" allowOverlap="1" relativeHeight="23" wp14:anchorId="23D4A2C1">
                 <wp:simplePos x="0" y="0"/>
                 <wp:positionH relativeFrom="margin">
                   <wp:align>right</wp:align>
@@ -8775,7 +8817,7 @@
                 <wp:positionV relativeFrom="paragraph">
                   <wp:posOffset>719455</wp:posOffset>
                 </wp:positionV>
-                <wp:extent cx="5721350" cy="1772920"/>
+                <wp:extent cx="5721985" cy="1773555"/>
                 <wp:effectExtent l="0" t="0" r="15240" b="20955"/>
                 <wp:wrapNone/>
                 <wp:docPr id="20" name="Casella di testo 5"/>
@@ -8786,7 +8828,7 @@
                       <wps:spPr>
                         <a:xfrm>
                           <a:off x="0" y="0"/>
-                          <a:ext cx="5720760" cy="1772280"/>
+                          <a:ext cx="5721480" cy="1773000"/>
                         </a:xfrm>
                         <a:prstGeom prst="rect">
                           <a:avLst/>
@@ -9021,7 +9063,7 @@
           </mc:Choice>
           <mc:Fallback>
             <w:pict>
-              <v:rect id="shape_0" ID="Casella di testo 5" path="m0,0l-2147483645,0l-2147483645,-2147483646l0,-2147483646xe" fillcolor="white" stroked="t" style="position:absolute;margin-left:-0.15pt;margin-top:56.65pt;width:450.4pt;height:139.5pt;mso-wrap-style:square;v-text-anchor:top;mso-position-horizontal:right;mso-position-horizontal-relative:margin" wp14:anchorId="23D4A2C1">
+              <v:rect id="shape_0" ID="Casella di testo 5" path="m0,0l-2147483645,0l-2147483645,-2147483646l0,-2147483646xe" fillcolor="white" stroked="t" style="position:absolute;margin-left:-0.2pt;margin-top:56.65pt;width:450.45pt;height:139.55pt;mso-wrap-style:square;v-text-anchor:top;mso-position-horizontal:right;mso-position-horizontal-relative:margin" wp14:anchorId="23D4A2C1">
                 <v:fill o:detectmouseclick="t" type="solid" color2="black"/>
                 <v:stroke color="black" weight="6480" joinstyle="round" endcap="flat"/>
                 <v:textbox>
@@ -9234,15 +9276,15 @@
         <mc:AlternateContent>
           <mc:Choice Requires="wps">
             <w:drawing>
-              <wp:anchor behindDoc="0" distT="3175" distB="3175" distL="3175" distR="3175" simplePos="0" locked="0" layoutInCell="0" allowOverlap="1" relativeHeight="9" wp14:anchorId="6962C19D">
+              <wp:anchor behindDoc="0" distT="3175" distB="3175" distL="3175" distR="3175" simplePos="0" locked="0" layoutInCell="0" allowOverlap="1" relativeHeight="8" wp14:anchorId="6962C19D">
                 <wp:simplePos x="0" y="0"/>
                 <wp:positionH relativeFrom="column">
-                  <wp:posOffset>594995</wp:posOffset>
+                  <wp:posOffset>593090</wp:posOffset>
                 </wp:positionH>
                 <wp:positionV relativeFrom="paragraph">
                   <wp:posOffset>421640</wp:posOffset>
                 </wp:positionV>
-                <wp:extent cx="167005" cy="166370"/>
+                <wp:extent cx="167640" cy="167005"/>
                 <wp:effectExtent l="38417" t="0" r="26988" b="65087"/>
                 <wp:wrapNone/>
                 <wp:docPr id="22" name="Connettore curvo 26"/>
@@ -9253,7 +9295,7 @@
                       <wps:spPr>
                         <a:xfrm rot="5400000">
                           <a:off x="0" y="0"/>
-                          <a:ext cx="166320" cy="165600"/>
+                          <a:ext cx="167040" cy="166320"/>
                         </a:xfrm>
                         <a:prstGeom prst="curvedConnector2">
                           <a:avLst/>
@@ -9291,7 +9333,7 @@
                 <v:stroke joinstyle="miter"/>
                 <v:path gradientshapeok="t" o:connecttype="rect" textboxrect="0,0,21600,21600"/>
               </v:shapetype>
-              <v:shape id="shape_0" ID="Connettore curvo 26" path="m0,0c-2147483646,0,-2147483648,-2147483645,-2147483648,-2147483647e" stroked="t" style="position:absolute;margin-left:46.9pt;margin-top:33.2pt;width:13.05pt;height:13pt;mso-wrap-style:none;v-text-anchor:middle;rotation:90" wp14:anchorId="6962C19D" type="shapetype_37">
+              <v:shape id="shape_0" ID="Connettore curvo 26" path="m0,0c-2147483646,0,-2147483648,-2147483645,-2147483648,-2147483647e" stroked="t" style="position:absolute;margin-left:46.75pt;margin-top:33.2pt;width:13.1pt;height:13.05pt;mso-wrap-style:none;v-text-anchor:middle;rotation:90" wp14:anchorId="6962C19D" type="shapetype_37">
                 <v:fill o:detectmouseclick="t" on="false"/>
                 <v:stroke color="black" weight="6480" endarrow="block" endarrowwidth="medium" endarrowlength="medium" joinstyle="miter" endcap="flat"/>
                 <w10:wrap type="none"/>
@@ -9302,7 +9344,7 @@
         <mc:AlternateContent>
           <mc:Choice Requires="wps">
             <w:drawing>
-              <wp:anchor behindDoc="0" distT="3175" distB="3175" distL="3175" distR="3175" simplePos="0" locked="0" layoutInCell="0" allowOverlap="1" relativeHeight="22" wp14:anchorId="47AD560E">
+              <wp:anchor behindDoc="0" distT="3175" distB="3175" distL="3175" distR="3175" simplePos="0" locked="0" layoutInCell="0" allowOverlap="1" relativeHeight="21" wp14:anchorId="47AD560E">
                 <wp:simplePos x="0" y="0"/>
                 <wp:positionH relativeFrom="column">
                   <wp:posOffset>4372610</wp:posOffset>
@@ -9310,7 +9352,7 @@
                 <wp:positionV relativeFrom="paragraph">
                   <wp:posOffset>4385945</wp:posOffset>
                 </wp:positionV>
-                <wp:extent cx="541655" cy="255270"/>
+                <wp:extent cx="542290" cy="255905"/>
                 <wp:effectExtent l="0" t="0" r="0" b="0"/>
                 <wp:wrapNone/>
                 <wp:docPr id="23" name="Casella di testo 4"/>
@@ -9321,7 +9363,7 @@
                       <wps:spPr>
                         <a:xfrm>
                           <a:off x="0" y="0"/>
-                          <a:ext cx="541080" cy="254520"/>
+                          <a:ext cx="541800" cy="255240"/>
                         </a:xfrm>
                         <a:prstGeom prst="rect">
                           <a:avLst/>
@@ -9376,7 +9418,7 @@
           </mc:Choice>
           <mc:Fallback>
             <w:pict>
-              <v:rect id="shape_0" ID="Casella di testo 4" path="m0,0l-2147483645,0l-2147483645,-2147483646l0,-2147483646xe" stroked="f" style="position:absolute;margin-left:344.3pt;margin-top:345.35pt;width:42.55pt;height:20pt;mso-wrap-style:square;v-text-anchor:top" wp14:anchorId="47AD560E">
+              <v:rect id="shape_0" ID="Casella di testo 4" path="m0,0l-2147483645,0l-2147483645,-2147483646l0,-2147483646xe" stroked="f" style="position:absolute;margin-left:344.3pt;margin-top:345.35pt;width:42.6pt;height:20.05pt;mso-wrap-style:square;v-text-anchor:top" wp14:anchorId="47AD560E">
                 <v:fill o:detectmouseclick="t" on="false"/>
                 <v:stroke color="#3465a4" weight="6480" joinstyle="round" endcap="flat"/>
                 <v:textbox>
@@ -9414,15 +9456,15 @@
         <mc:AlternateContent>
           <mc:Choice Requires="wps">
             <w:drawing>
-              <wp:anchor behindDoc="0" distT="3175" distB="3175" distL="3175" distR="3175" simplePos="0" locked="0" layoutInCell="0" allowOverlap="1" relativeHeight="21" wp14:anchorId="242A0E50">
+              <wp:anchor behindDoc="0" distT="3175" distB="3175" distL="3175" distR="3175" simplePos="0" locked="0" layoutInCell="0" allowOverlap="1" relativeHeight="20" wp14:anchorId="242A0E50">
                 <wp:simplePos x="0" y="0"/>
                 <wp:positionH relativeFrom="leftMargin">
                   <wp:align>right</wp:align>
                 </wp:positionH>
                 <wp:positionV relativeFrom="paragraph">
-                  <wp:posOffset>626110</wp:posOffset>
+                  <wp:posOffset>624205</wp:posOffset>
                 </wp:positionV>
-                <wp:extent cx="48260" cy="2019935"/>
+                <wp:extent cx="48895" cy="2020570"/>
                 <wp:effectExtent l="228600" t="0" r="12065" b="20955"/>
                 <wp:wrapNone/>
                 <wp:docPr id="25" name="Connettore curvo 21"/>
@@ -9433,7 +9475,7 @@
                       <wps:spPr>
                         <a:xfrm rot="10800000">
                           <a:off x="0" y="0"/>
-                          <a:ext cx="47520" cy="2019240"/>
+                          <a:ext cx="48240" cy="2019960"/>
                         </a:xfrm>
                         <a:prstGeom prst="curvedConnector3">
                           <a:avLst>
@@ -9468,7 +9510,7 @@
           </mc:Choice>
           <mc:Fallback>
             <w:pict>
-              <v:shape id="shape_0" ID="Connettore curvo 21" path="m0,0c-2147483646,0,-2147483647,-2147483638,-2147483647,-2147483641c-2147483647,-2147483642,-2147483644,-2147483639,-2147483640,-2147483639e" stroked="t" style="position:absolute;margin-left:68.2pt;margin-top:49.3pt;width:3.7pt;height:158.95pt;mso-wrap-style:none;v-text-anchor:middle;rotation:180;mso-position-horizontal:right;mso-position-horizontal-relative:page" wp14:anchorId="242A0E50" type="shapetype_38">
+              <v:shape id="shape_0" ID="Connettore curvo 21" path="m0,0c-2147483646,0,-2147483647,-2147483638,-2147483647,-2147483641c-2147483647,-2147483642,-2147483644,-2147483639,-2147483640,-2147483639e" stroked="t" style="position:absolute;margin-left:68.15pt;margin-top:49.15pt;width:3.75pt;height:159pt;mso-wrap-style:none;v-text-anchor:middle;rotation:180;mso-position-horizontal:right;mso-position-horizontal-relative:page" wp14:anchorId="242A0E50" type="shapetype_38">
                 <v:fill o:detectmouseclick="t" on="false"/>
                 <v:stroke color="black" weight="6480" joinstyle="miter" endcap="flat"/>
                 <w10:wrap type="none"/>
@@ -9479,15 +9521,15 @@
         <mc:AlternateContent>
           <mc:Choice Requires="wps">
             <w:drawing>
-              <wp:anchor behindDoc="0" distT="3175" distB="3175" distL="3175" distR="3175" simplePos="0" locked="0" layoutInCell="0" allowOverlap="1" relativeHeight="20" wp14:anchorId="3CD30657">
+              <wp:anchor behindDoc="0" distT="3175" distB="3175" distL="3175" distR="3175" simplePos="0" locked="0" layoutInCell="0" allowOverlap="1" relativeHeight="19" wp14:anchorId="3CD30657">
                 <wp:simplePos x="0" y="0"/>
                 <wp:positionH relativeFrom="column">
-                  <wp:posOffset>1640205</wp:posOffset>
+                  <wp:posOffset>1638935</wp:posOffset>
                 </wp:positionH>
                 <wp:positionV relativeFrom="paragraph">
-                  <wp:posOffset>6069330</wp:posOffset>
+                  <wp:posOffset>6067425</wp:posOffset>
                 </wp:positionV>
-                <wp:extent cx="3175" cy="733425"/>
+                <wp:extent cx="3810" cy="734060"/>
                 <wp:effectExtent l="76200" t="0" r="57150" b="50800"/>
                 <wp:wrapNone/>
                 <wp:docPr id="26" name="Connettore 2 18"/>
@@ -9498,7 +9540,7 @@
                       <wps:spPr>
                         <a:xfrm flipV="1">
                           <a:off x="0" y="0"/>
-                          <a:ext cx="2520" cy="732960"/>
+                          <a:ext cx="3240" cy="733320"/>
                         </a:xfrm>
                         <a:custGeom>
                           <a:avLst/>
@@ -9550,7 +9592,7 @@
         <mc:AlternateContent>
           <mc:Choice Requires="wps">
             <w:drawing>
-              <wp:anchor behindDoc="0" distT="3175" distB="0" distL="3175" distR="0" simplePos="0" locked="0" layoutInCell="0" allowOverlap="1" relativeHeight="19" wp14:anchorId="6ACAA500">
+              <wp:anchor behindDoc="0" distT="3175" distB="0" distL="3175" distR="0" simplePos="0" locked="0" layoutInCell="0" allowOverlap="1" relativeHeight="18" wp14:anchorId="6ACAA500">
                 <wp:simplePos x="0" y="0"/>
                 <wp:positionH relativeFrom="margin">
                   <wp:align>right</wp:align>
@@ -9558,7 +9600,7 @@
                 <wp:positionV relativeFrom="paragraph">
                   <wp:posOffset>2806065</wp:posOffset>
                 </wp:positionV>
-                <wp:extent cx="5713095" cy="1584960"/>
+                <wp:extent cx="5713730" cy="1585595"/>
                 <wp:effectExtent l="0" t="0" r="23495" b="18415"/>
                 <wp:wrapNone/>
                 <wp:docPr id="27" name="Casella di testo 5"/>
@@ -9569,7 +9611,7 @@
                       <wps:spPr>
                         <a:xfrm>
                           <a:off x="0" y="0"/>
-                          <a:ext cx="5712480" cy="1584360"/>
+                          <a:ext cx="5713200" cy="1585080"/>
                         </a:xfrm>
                         <a:prstGeom prst="rect">
                           <a:avLst/>
@@ -9839,7 +9881,7 @@
           </mc:Choice>
           <mc:Fallback>
             <w:pict>
-              <v:rect id="shape_0" ID="Casella di testo 5" path="m0,0l-2147483645,0l-2147483645,-2147483646l0,-2147483646xe" fillcolor="white" stroked="t" style="position:absolute;margin-left:-0.15pt;margin-top:220.95pt;width:449.75pt;height:124.7pt;mso-wrap-style:square;v-text-anchor:top;mso-position-horizontal:right;mso-position-horizontal-relative:margin" wp14:anchorId="6ACAA500">
+              <v:rect id="shape_0" ID="Casella di testo 5" path="m0,0l-2147483645,0l-2147483645,-2147483646l0,-2147483646xe" fillcolor="white" stroked="t" style="position:absolute;margin-left:-0.2pt;margin-top:220.95pt;width:449.8pt;height:124.75pt;mso-wrap-style:square;v-text-anchor:top;mso-position-horizontal:right;mso-position-horizontal-relative:margin" wp14:anchorId="6ACAA500">
                 <v:fill o:detectmouseclick="t" type="solid" color2="black"/>
                 <v:stroke color="black" weight="6480" joinstyle="round" endcap="flat"/>
                 <v:textbox>
@@ -10087,15 +10129,15 @@
         <mc:AlternateContent>
           <mc:Choice Requires="wps">
             <w:drawing>
-              <wp:anchor behindDoc="0" distT="3175" distB="3175" distL="3175" distR="3175" simplePos="0" locked="0" layoutInCell="0" allowOverlap="1" relativeHeight="18" wp14:anchorId="1423231D">
+              <wp:anchor behindDoc="0" distT="3175" distB="3175" distL="3175" distR="3175" simplePos="0" locked="0" layoutInCell="0" allowOverlap="1" relativeHeight="17" wp14:anchorId="1423231D">
                 <wp:simplePos x="0" y="0"/>
                 <wp:positionH relativeFrom="column">
-                  <wp:posOffset>4311015</wp:posOffset>
+                  <wp:posOffset>4309110</wp:posOffset>
                 </wp:positionH>
                 <wp:positionV relativeFrom="paragraph">
-                  <wp:posOffset>4401185</wp:posOffset>
+                  <wp:posOffset>4399915</wp:posOffset>
                 </wp:positionV>
-                <wp:extent cx="5715" cy="262890"/>
+                <wp:extent cx="6350" cy="263525"/>
                 <wp:effectExtent l="76200" t="0" r="73660" b="63500"/>
                 <wp:wrapNone/>
                 <wp:docPr id="29" name="Connettore 2 17"/>
@@ -10106,7 +10148,7 @@
                       <wps:spPr>
                         <a:xfrm flipH="1" flipV="1">
                           <a:off x="0" y="0"/>
-                          <a:ext cx="5040" cy="262080"/>
+                          <a:ext cx="5760" cy="262800"/>
                         </a:xfrm>
                         <a:custGeom>
                           <a:avLst/>
@@ -10158,7 +10200,7 @@
         <mc:AlternateContent>
           <mc:Choice Requires="wps">
             <w:drawing>
-              <wp:anchor behindDoc="0" distT="3175" distB="0" distL="3175" distR="0" simplePos="0" locked="0" layoutInCell="0" allowOverlap="1" relativeHeight="15" wp14:anchorId="26183D1C">
+              <wp:anchor behindDoc="0" distT="3175" distB="0" distL="3175" distR="0" simplePos="0" locked="0" layoutInCell="0" allowOverlap="1" relativeHeight="14" wp14:anchorId="26183D1C">
                 <wp:simplePos x="0" y="0"/>
                 <wp:positionH relativeFrom="margin">
                   <wp:align>right</wp:align>
@@ -10166,7 +10208,7 @@
                 <wp:positionV relativeFrom="paragraph">
                   <wp:posOffset>6810375</wp:posOffset>
                 </wp:positionV>
-                <wp:extent cx="5717540" cy="1250950"/>
+                <wp:extent cx="5718175" cy="1251585"/>
                 <wp:effectExtent l="0" t="0" r="19685" b="28575"/>
                 <wp:wrapNone/>
                 <wp:docPr id="30" name="Casella di testo 5"/>
@@ -10177,7 +10219,7 @@
                       <wps:spPr>
                         <a:xfrm>
                           <a:off x="0" y="0"/>
-                          <a:ext cx="5716800" cy="1250280"/>
+                          <a:ext cx="5717520" cy="1251000"/>
                         </a:xfrm>
                         <a:prstGeom prst="rect">
                           <a:avLst/>
@@ -10339,7 +10381,7 @@
           </mc:Choice>
           <mc:Fallback>
             <w:pict>
-              <v:rect id="shape_0" ID="Casella di testo 5" path="m0,0l-2147483645,0l-2147483645,-2147483646l0,-2147483646xe" fillcolor="white" stroked="t" style="position:absolute;margin-left:-0.2pt;margin-top:536.25pt;width:450.1pt;height:98.4pt;mso-wrap-style:square;v-text-anchor:top;mso-position-horizontal:right;mso-position-horizontal-relative:margin" wp14:anchorId="26183D1C">
+              <v:rect id="shape_0" ID="Casella di testo 5" path="m0,0l-2147483645,0l-2147483645,-2147483646l0,-2147483646xe" fillcolor="white" stroked="t" style="position:absolute;margin-left:-0.25pt;margin-top:536.25pt;width:450.15pt;height:98.45pt;mso-wrap-style:square;v-text-anchor:top;mso-position-horizontal:right;mso-position-horizontal-relative:margin" wp14:anchorId="26183D1C">
                 <v:fill o:detectmouseclick="t" type="solid" color2="black"/>
                 <v:stroke color="black" weight="6480" joinstyle="round" endcap="flat"/>
                 <v:textbox>
@@ -10479,7 +10521,7 @@
         <mc:AlternateContent>
           <mc:Choice Requires="wps">
             <w:drawing>
-              <wp:anchor behindDoc="0" distT="3175" distB="3175" distL="3175" distR="3175" simplePos="0" locked="0" layoutInCell="0" allowOverlap="1" relativeHeight="14" wp14:anchorId="699D5B50">
+              <wp:anchor behindDoc="0" distT="3175" distB="3175" distL="3175" distR="3175" simplePos="0" locked="0" layoutInCell="0" allowOverlap="1" relativeHeight="13" wp14:anchorId="699D5B50">
                 <wp:simplePos x="0" y="0"/>
                 <wp:positionH relativeFrom="column">
                   <wp:posOffset>1685290</wp:posOffset>
@@ -10487,7 +10529,7 @@
                 <wp:positionV relativeFrom="paragraph">
                   <wp:posOffset>4385945</wp:posOffset>
                 </wp:positionV>
-                <wp:extent cx="1119505" cy="254635"/>
+                <wp:extent cx="1120140" cy="255270"/>
                 <wp:effectExtent l="0" t="0" r="0" b="0"/>
                 <wp:wrapNone/>
                 <wp:docPr id="32" name="Casella di testo 4"/>
@@ -10498,7 +10540,7 @@
                       <wps:spPr>
                         <a:xfrm>
                           <a:off x="0" y="0"/>
-                          <a:ext cx="1118880" cy="254160"/>
+                          <a:ext cx="1119600" cy="254520"/>
                         </a:xfrm>
                         <a:prstGeom prst="rect">
                           <a:avLst/>
@@ -10555,7 +10597,7 @@
           </mc:Choice>
           <mc:Fallback>
             <w:pict>
-              <v:rect id="shape_0" ID="Casella di testo 4" path="m0,0l-2147483645,0l-2147483645,-2147483646l0,-2147483646xe" stroked="f" style="position:absolute;margin-left:132.7pt;margin-top:345.35pt;width:88.05pt;height:19.95pt;mso-wrap-style:square;v-text-anchor:top" wp14:anchorId="699D5B50">
+              <v:rect id="shape_0" ID="Casella di testo 4" path="m0,0l-2147483645,0l-2147483645,-2147483646l0,-2147483646xe" stroked="f" style="position:absolute;margin-left:132.7pt;margin-top:345.35pt;width:88.1pt;height:20pt;mso-wrap-style:square;v-text-anchor:top" wp14:anchorId="699D5B50">
                 <v:fill o:detectmouseclick="t" on="false"/>
                 <v:stroke color="#3465a4" weight="6480" joinstyle="round" endcap="flat"/>
                 <v:textbox>
@@ -10595,15 +10637,15 @@
         <mc:AlternateContent>
           <mc:Choice Requires="wps">
             <w:drawing>
-              <wp:anchor behindDoc="0" distT="3175" distB="3175" distL="3175" distR="3175" simplePos="0" locked="0" layoutInCell="0" allowOverlap="1" relativeHeight="13" wp14:anchorId="22B169B4">
+              <wp:anchor behindDoc="0" distT="3175" distB="3175" distL="3175" distR="3175" simplePos="0" locked="0" layoutInCell="0" allowOverlap="1" relativeHeight="12" wp14:anchorId="22B169B4">
                 <wp:simplePos x="0" y="0"/>
                 <wp:positionH relativeFrom="column">
-                  <wp:posOffset>1652270</wp:posOffset>
+                  <wp:posOffset>1650365</wp:posOffset>
                 </wp:positionH>
                 <wp:positionV relativeFrom="paragraph">
-                  <wp:posOffset>4382770</wp:posOffset>
+                  <wp:posOffset>4381500</wp:posOffset>
                 </wp:positionV>
-                <wp:extent cx="5715" cy="262890"/>
+                <wp:extent cx="6350" cy="263525"/>
                 <wp:effectExtent l="76200" t="0" r="73660" b="63500"/>
                 <wp:wrapNone/>
                 <wp:docPr id="34" name="Connettore 2 17"/>
@@ -10614,7 +10656,7 @@
                       <wps:spPr>
                         <a:xfrm flipH="1" flipV="1">
                           <a:off x="0" y="0"/>
-                          <a:ext cx="5040" cy="262080"/>
+                          <a:ext cx="5760" cy="262800"/>
                         </a:xfrm>
                         <a:custGeom>
                           <a:avLst/>
@@ -10666,15 +10708,15 @@
         <mc:AlternateContent>
           <mc:Choice Requires="wps">
             <w:drawing>
-              <wp:anchor behindDoc="0" distT="3175" distB="3175" distL="3175" distR="3175" simplePos="0" locked="0" layoutInCell="0" allowOverlap="1" relativeHeight="11" wp14:anchorId="4EC8BCF4">
+              <wp:anchor behindDoc="0" distT="3175" distB="3175" distL="3175" distR="3175" simplePos="0" locked="0" layoutInCell="0" allowOverlap="1" relativeHeight="10" wp14:anchorId="4EC8BCF4">
                 <wp:simplePos x="0" y="0"/>
                 <wp:positionH relativeFrom="column">
-                  <wp:posOffset>652145</wp:posOffset>
+                  <wp:posOffset>650240</wp:posOffset>
                 </wp:positionH>
                 <wp:positionV relativeFrom="paragraph">
                   <wp:posOffset>2452370</wp:posOffset>
                 </wp:positionV>
-                <wp:extent cx="180975" cy="275590"/>
+                <wp:extent cx="181610" cy="276225"/>
                 <wp:effectExtent l="29210" t="8890" r="41275" b="79375"/>
                 <wp:wrapNone/>
                 <wp:docPr id="35" name="Connettore curvo 26"/>
@@ -10685,7 +10727,7 @@
                       <wps:spPr>
                         <a:xfrm rot="5400000">
                           <a:off x="0" y="0"/>
-                          <a:ext cx="180360" cy="275040"/>
+                          <a:ext cx="181080" cy="275760"/>
                         </a:xfrm>
                         <a:prstGeom prst="curvedConnector2">
                           <a:avLst/>
@@ -10719,7 +10761,7 @@
           </mc:Choice>
           <mc:Fallback>
             <w:pict>
-              <v:shape id="shape_0" ID="Connettore curvo 26" path="m0,0c-2147483646,0,-2147483648,-2147483645,-2147483648,-2147483647e" stroked="t" style="position:absolute;margin-left:51.35pt;margin-top:193.15pt;width:14.15pt;height:21.6pt;mso-wrap-style:none;v-text-anchor:middle;rotation:90" wp14:anchorId="4EC8BCF4" type="shapetype_37">
+              <v:shape id="shape_0" ID="Connettore curvo 26" path="m0,0c-2147483646,0,-2147483648,-2147483645,-2147483648,-2147483647e" stroked="t" style="position:absolute;margin-left:51.2pt;margin-top:193.15pt;width:14.2pt;height:21.65pt;mso-wrap-style:none;v-text-anchor:middle;rotation:90" wp14:anchorId="4EC8BCF4" type="shapetype_37">
                 <v:fill o:detectmouseclick="t" on="false"/>
                 <v:stroke color="black" weight="6480" endarrow="block" endarrowwidth="medium" endarrowlength="medium" joinstyle="miter" endcap="flat"/>
                 <w10:wrap type="none"/>
@@ -10730,7 +10772,7 @@
         <mc:AlternateContent>
           <mc:Choice Requires="wps">
             <w:drawing>
-              <wp:anchor behindDoc="0" distT="3175" distB="0" distL="3175" distR="3175" simplePos="0" locked="0" layoutInCell="0" allowOverlap="1" relativeHeight="10" wp14:anchorId="6930B24C">
+              <wp:anchor behindDoc="0" distT="3175" distB="0" distL="3175" distR="3175" simplePos="0" locked="0" layoutInCell="0" allowOverlap="1" relativeHeight="9" wp14:anchorId="6930B24C">
                 <wp:simplePos x="0" y="0"/>
                 <wp:positionH relativeFrom="margin">
                   <wp:align>left</wp:align>
@@ -10738,7 +10780,7 @@
                 <wp:positionV relativeFrom="paragraph">
                   <wp:posOffset>2547620</wp:posOffset>
                 </wp:positionV>
-                <wp:extent cx="730885" cy="263525"/>
+                <wp:extent cx="731520" cy="264160"/>
                 <wp:effectExtent l="0" t="0" r="0" b="5715"/>
                 <wp:wrapNone/>
                 <wp:docPr id="36" name="Casella di testo 4"/>
@@ -10749,7 +10791,7 @@
                       <wps:spPr>
                         <a:xfrm>
                           <a:off x="0" y="0"/>
-                          <a:ext cx="730080" cy="262800"/>
+                          <a:ext cx="730800" cy="263520"/>
                         </a:xfrm>
                         <a:prstGeom prst="rect">
                           <a:avLst/>
@@ -10802,7 +10844,7 @@
           </mc:Choice>
           <mc:Fallback>
             <w:pict>
-              <v:rect id="shape_0" ID="Casella di testo 4" path="m0,0l-2147483645,0l-2147483645,-2147483646l0,-2147483646xe" stroked="f" style="position:absolute;margin-left:0pt;margin-top:200.6pt;width:57.45pt;height:20.65pt;mso-wrap-style:square;v-text-anchor:top;mso-position-horizontal:left;mso-position-horizontal-relative:margin" wp14:anchorId="6930B24C">
+              <v:rect id="shape_0" ID="Casella di testo 4" path="m0,0l-2147483645,0l-2147483645,-2147483646l0,-2147483646xe" stroked="f" style="position:absolute;margin-left:0pt;margin-top:200.6pt;width:57.5pt;height:20.7pt;mso-wrap-style:square;v-text-anchor:top;mso-position-horizontal:left;mso-position-horizontal-relative:margin" wp14:anchorId="6930B24C">
                 <v:fill o:detectmouseclick="t" on="false"/>
                 <v:stroke color="#3465a4" weight="6480" joinstyle="round" endcap="flat"/>
                 <v:textbox>
@@ -11104,7 +11146,7 @@
         <mc:AlternateContent>
           <mc:Choice Requires="wps">
             <w:drawing>
-              <wp:anchor behindDoc="0" distT="3175" distB="0" distL="3175" distR="0" simplePos="0" locked="0" layoutInCell="0" allowOverlap="1" relativeHeight="12" wp14:anchorId="7D8A5756">
+              <wp:anchor behindDoc="0" distT="3175" distB="0" distL="3175" distR="0" simplePos="0" locked="0" layoutInCell="0" allowOverlap="1" relativeHeight="11" wp14:anchorId="7D8A5756">
                 <wp:simplePos x="0" y="0"/>
                 <wp:positionH relativeFrom="column">
                   <wp:posOffset>0</wp:posOffset>
@@ -11112,7 +11154,7 @@
                 <wp:positionV relativeFrom="paragraph">
                   <wp:posOffset>99060</wp:posOffset>
                 </wp:positionV>
-                <wp:extent cx="2783205" cy="1648460"/>
+                <wp:extent cx="2783840" cy="1649095"/>
                 <wp:effectExtent l="0" t="0" r="12065" b="22225"/>
                 <wp:wrapNone/>
                 <wp:docPr id="38" name="Casella di testo 5"/>
@@ -11123,7 +11165,7 @@
                       <wps:spPr>
                         <a:xfrm>
                           <a:off x="0" y="0"/>
-                          <a:ext cx="2782440" cy="1647720"/>
+                          <a:ext cx="2783160" cy="1648440"/>
                         </a:xfrm>
                         <a:prstGeom prst="rect">
                           <a:avLst/>
@@ -11328,7 +11370,7 @@
           </mc:Choice>
           <mc:Fallback>
             <w:pict>
-              <v:rect id="shape_0" ID="Casella di testo 5" path="m0,0l-2147483645,0l-2147483645,-2147483646l0,-2147483646xe" fillcolor="white" stroked="t" style="position:absolute;margin-left:0pt;margin-top:7.8pt;width:219.05pt;height:129.7pt;mso-wrap-style:square;v-text-anchor:top" wp14:anchorId="7D8A5756">
+              <v:rect id="shape_0" ID="Casella di testo 5" path="m0,0l-2147483645,0l-2147483645,-2147483646l0,-2147483646xe" fillcolor="white" stroked="t" style="position:absolute;margin-left:0pt;margin-top:7.8pt;width:219.1pt;height:129.75pt;mso-wrap-style:square;v-text-anchor:top" wp14:anchorId="7D8A5756">
                 <v:fill o:detectmouseclick="t" type="solid" color2="black"/>
                 <v:stroke color="black" weight="6480" joinstyle="round" endcap="flat"/>
                 <v:textbox>
@@ -11511,7 +11553,7 @@
         <mc:AlternateContent>
           <mc:Choice Requires="wps">
             <w:drawing>
-              <wp:anchor behindDoc="0" distT="3175" distB="0" distL="3175" distR="0" simplePos="0" locked="0" layoutInCell="0" allowOverlap="1" relativeHeight="16" wp14:anchorId="56994E92">
+              <wp:anchor behindDoc="0" distT="3175" distB="0" distL="3175" distR="0" simplePos="0" locked="0" layoutInCell="0" allowOverlap="1" relativeHeight="15" wp14:anchorId="56994E92">
                 <wp:simplePos x="0" y="0"/>
                 <wp:positionH relativeFrom="column">
                   <wp:posOffset>2914015</wp:posOffset>
@@ -11519,7 +11561,7 @@
                 <wp:positionV relativeFrom="paragraph">
                   <wp:posOffset>118745</wp:posOffset>
                 </wp:positionV>
-                <wp:extent cx="2802255" cy="2247265"/>
+                <wp:extent cx="2802890" cy="2247900"/>
                 <wp:effectExtent l="0" t="0" r="15875" b="10795"/>
                 <wp:wrapNone/>
                 <wp:docPr id="40" name="Casella di testo 5"/>
@@ -11530,7 +11572,7 @@
                       <wps:spPr>
                         <a:xfrm>
                           <a:off x="0" y="0"/>
-                          <a:ext cx="2801520" cy="2246760"/>
+                          <a:ext cx="2802240" cy="2247120"/>
                         </a:xfrm>
                         <a:prstGeom prst="rect">
                           <a:avLst/>
@@ -11873,7 +11915,7 @@
           </mc:Choice>
           <mc:Fallback>
             <w:pict>
-              <v:rect id="shape_0" ID="Casella di testo 5" path="m0,0l-2147483645,0l-2147483645,-2147483646l0,-2147483646xe" fillcolor="white" stroked="t" style="position:absolute;margin-left:229.45pt;margin-top:9.35pt;width:220.55pt;height:176.85pt;mso-wrap-style:square;v-text-anchor:top" wp14:anchorId="56994E92">
+              <v:rect id="shape_0" ID="Casella di testo 5" path="m0,0l-2147483645,0l-2147483645,-2147483646l0,-2147483646xe" fillcolor="white" stroked="t" style="position:absolute;margin-left:229.45pt;margin-top:9.35pt;width:220.6pt;height:176.9pt;mso-wrap-style:square;v-text-anchor:top" wp14:anchorId="56994E92">
                 <v:fill o:detectmouseclick="t" type="solid" color2="black"/>
                 <v:stroke color="black" weight="6480" joinstyle="round" endcap="flat"/>
                 <v:textbox>
@@ -15404,31 +15446,44 @@
       <w:rPr/>
     </w:pPr>
     <w:r>
-      <w:rPr/>
+      <w:rPr>
+        <w:sz w:val="16"/>
+        <w:szCs w:val="16"/>
+      </w:rPr>
       <w:t>Riccardo Cantoro (</w:t>
     </w:r>
     <w:hyperlink r:id="rId1">
       <w:r>
         <w:rPr>
           <w:rStyle w:val="InternetLink"/>
+          <w:sz w:val="16"/>
+          <w:szCs w:val="16"/>
         </w:rPr>
         <w:t>riccardo.cantoro@polito.it</w:t>
       </w:r>
     </w:hyperlink>
     <w:r>
-      <w:rPr/>
+      <w:rPr>
+        <w:sz w:val="16"/>
+        <w:szCs w:val="16"/>
+      </w:rPr>
       <w:t>)         Nick Deligiannis (</w:t>
     </w:r>
     <w:hyperlink r:id="rId2">
       <w:r>
         <w:rPr>
           <w:rStyle w:val="InternetLink"/>
+          <w:sz w:val="16"/>
+          <w:szCs w:val="16"/>
         </w:rPr>
         <w:t>nikolaos.deligiannis@polito.it</w:t>
       </w:r>
     </w:hyperlink>
     <w:r>
-      <w:rPr/>
+      <w:rPr>
+        <w:sz w:val="16"/>
+        <w:szCs w:val="16"/>
+      </w:rPr>
       <w:t>)</w:t>
     </w:r>
   </w:p>

</xml_diff>